<commit_message>
Update draft Gantt Chart + Workplan
</commit_message>
<xml_diff>
--- a/Deliverables/GanttChart&WorkPlan.docx
+++ b/Deliverables/GanttChart&WorkPlan.docx
@@ -107,19 +107,8 @@
                 <w:sz w:val="18"/>
                 <w:szCs w:val="18"/>
               </w:rPr>
-              <w:t xml:space="preserve">Tourism Monitoring System for </w:t>
-            </w:r>
-            <w:proofErr w:type="spellStart"/>
-            <w:r>
-              <w:rPr>
-                <w:rFonts w:ascii="Courier New" w:hAnsi="Courier New" w:cs="Courier New"/>
-                <w:color w:val="auto"/>
-                <w:sz w:val="18"/>
-                <w:szCs w:val="18"/>
-              </w:rPr>
-              <w:t>Bolinao</w:t>
-            </w:r>
-            <w:proofErr w:type="spellEnd"/>
+              <w:t>Tourism Monitoring System for Bolinao</w:t>
+            </w:r>
           </w:p>
         </w:tc>
       </w:tr>
@@ -172,16 +161,22 @@
                 <w:szCs w:val="18"/>
               </w:rPr>
             </w:pPr>
-            <w:proofErr w:type="spellStart"/>
-            <w:r>
-              <w:rPr>
-                <w:rFonts w:ascii="Courier New" w:hAnsi="Courier New" w:cs="Courier New"/>
-                <w:sz w:val="18"/>
-                <w:szCs w:val="18"/>
-              </w:rPr>
-              <w:t>Danilyn</w:t>
-            </w:r>
-            <w:proofErr w:type="spellEnd"/>
+            <w:r>
+              <w:rPr>
+                <w:rFonts w:ascii="Courier New" w:hAnsi="Courier New" w:cs="Courier New"/>
+                <w:sz w:val="18"/>
+                <w:szCs w:val="18"/>
+              </w:rPr>
+              <w:t xml:space="preserve">Danilyn </w:t>
+            </w:r>
+            <w:r>
+              <w:rPr>
+                <w:rFonts w:ascii="Courier New" w:hAnsi="Courier New" w:cs="Courier New"/>
+                <w:sz w:val="18"/>
+                <w:szCs w:val="18"/>
+              </w:rPr>
+              <w:t>Banogon,</w:t>
+            </w:r>
             <w:r>
               <w:rPr>
                 <w:rFonts w:ascii="Courier New" w:hAnsi="Courier New" w:cs="Courier New"/>
@@ -190,26 +185,14 @@
               </w:rPr>
               <w:t xml:space="preserve"> </w:t>
             </w:r>
-            <w:proofErr w:type="spellStart"/>
-            <w:proofErr w:type="gramStart"/>
-            <w:r>
-              <w:rPr>
-                <w:rFonts w:ascii="Courier New" w:hAnsi="Courier New" w:cs="Courier New"/>
-                <w:sz w:val="18"/>
-                <w:szCs w:val="18"/>
-              </w:rPr>
-              <w:t>Banogon</w:t>
-            </w:r>
-            <w:proofErr w:type="spellEnd"/>
-            <w:r>
-              <w:rPr>
-                <w:rFonts w:ascii="Courier New" w:hAnsi="Courier New" w:cs="Courier New"/>
-                <w:sz w:val="18"/>
-                <w:szCs w:val="18"/>
-              </w:rPr>
-              <w:t xml:space="preserve"> ,</w:t>
-            </w:r>
-            <w:proofErr w:type="gramEnd"/>
+            <w:r>
+              <w:rPr>
+                <w:rFonts w:ascii="Courier New" w:hAnsi="Courier New" w:cs="Courier New"/>
+                <w:sz w:val="18"/>
+                <w:szCs w:val="18"/>
+              </w:rPr>
+              <w:t>Jester Einstein</w:t>
+            </w:r>
             <w:r>
               <w:rPr>
                 <w:rFonts w:ascii="Courier New" w:hAnsi="Courier New" w:cs="Courier New"/>
@@ -224,22 +207,6 @@
                 <w:sz w:val="18"/>
                 <w:szCs w:val="18"/>
               </w:rPr>
-              <w:t>Jester Einstein</w:t>
-            </w:r>
-            <w:r>
-              <w:rPr>
-                <w:rFonts w:ascii="Courier New" w:hAnsi="Courier New" w:cs="Courier New"/>
-                <w:sz w:val="18"/>
-                <w:szCs w:val="18"/>
-              </w:rPr>
-              <w:t xml:space="preserve"> </w:t>
-            </w:r>
-            <w:r>
-              <w:rPr>
-                <w:rFonts w:ascii="Courier New" w:hAnsi="Courier New" w:cs="Courier New"/>
-                <w:sz w:val="18"/>
-                <w:szCs w:val="18"/>
-              </w:rPr>
               <w:t>Ibasan,</w:t>
             </w:r>
             <w:r>
@@ -248,80 +215,26 @@
                 <w:sz w:val="18"/>
                 <w:szCs w:val="18"/>
               </w:rPr>
-              <w:t xml:space="preserve"> </w:t>
-            </w:r>
-            <w:proofErr w:type="spellStart"/>
-            <w:r>
-              <w:rPr>
-                <w:rFonts w:ascii="Courier New" w:hAnsi="Courier New" w:cs="Courier New"/>
-                <w:sz w:val="18"/>
-                <w:szCs w:val="18"/>
-              </w:rPr>
-              <w:t>Jerhome</w:t>
-            </w:r>
-            <w:proofErr w:type="spellEnd"/>
-            <w:r>
-              <w:rPr>
-                <w:rFonts w:ascii="Courier New" w:hAnsi="Courier New" w:cs="Courier New"/>
-                <w:sz w:val="18"/>
-                <w:szCs w:val="18"/>
-              </w:rPr>
-              <w:t xml:space="preserve"> </w:t>
-            </w:r>
-            <w:proofErr w:type="spellStart"/>
-            <w:r>
-              <w:rPr>
-                <w:rFonts w:ascii="Courier New" w:hAnsi="Courier New" w:cs="Courier New"/>
-                <w:sz w:val="18"/>
-                <w:szCs w:val="18"/>
-              </w:rPr>
-              <w:t>Reantaso</w:t>
-            </w:r>
-            <w:proofErr w:type="spellEnd"/>
-            <w:r>
-              <w:rPr>
-                <w:rFonts w:ascii="Courier New" w:hAnsi="Courier New" w:cs="Courier New"/>
-                <w:sz w:val="18"/>
-                <w:szCs w:val="18"/>
-              </w:rPr>
-              <w:t>,</w:t>
-            </w:r>
-          </w:p>
-          <w:p>
-            <w:pPr>
-              <w:pStyle w:val="NoSpacing"/>
-              <w:cnfStyle w:val="000000100000" w:firstRow="0" w:lastRow="0" w:firstColumn="0" w:lastColumn="0" w:oddVBand="0" w:evenVBand="0" w:oddHBand="1" w:evenHBand="0" w:firstRowFirstColumn="0" w:firstRowLastColumn="0" w:lastRowFirstColumn="0" w:lastRowLastColumn="0"/>
-              <w:rPr>
-                <w:rFonts w:ascii="Courier New" w:hAnsi="Courier New" w:cs="Courier New"/>
-                <w:sz w:val="18"/>
-                <w:szCs w:val="18"/>
-              </w:rPr>
-            </w:pPr>
-            <w:r>
-              <w:rPr>
-                <w:rFonts w:ascii="Courier New" w:hAnsi="Courier New" w:cs="Courier New"/>
-                <w:sz w:val="18"/>
-                <w:szCs w:val="18"/>
-              </w:rPr>
-              <w:t xml:space="preserve">Jasmine </w:t>
-            </w:r>
-            <w:proofErr w:type="spellStart"/>
-            <w:r>
-              <w:rPr>
-                <w:rFonts w:ascii="Courier New" w:hAnsi="Courier New" w:cs="Courier New"/>
-                <w:sz w:val="18"/>
-                <w:szCs w:val="18"/>
-              </w:rPr>
-              <w:t>Zinampan</w:t>
-            </w:r>
-            <w:proofErr w:type="spellEnd"/>
-            <w:r>
-              <w:rPr>
-                <w:rFonts w:ascii="Courier New" w:hAnsi="Courier New" w:cs="Courier New"/>
-                <w:sz w:val="18"/>
-                <w:szCs w:val="18"/>
-              </w:rPr>
-              <w:t>,</w:t>
+              <w:t xml:space="preserve"> Jerhome Reantaso,</w:t>
+            </w:r>
+          </w:p>
+          <w:p>
+            <w:pPr>
+              <w:pStyle w:val="NoSpacing"/>
+              <w:cnfStyle w:val="000000100000" w:firstRow="0" w:lastRow="0" w:firstColumn="0" w:lastColumn="0" w:oddVBand="0" w:evenVBand="0" w:oddHBand="1" w:evenHBand="0" w:firstRowFirstColumn="0" w:firstRowLastColumn="0" w:lastRowFirstColumn="0" w:lastRowLastColumn="0"/>
+              <w:rPr>
+                <w:rFonts w:ascii="Courier New" w:hAnsi="Courier New" w:cs="Courier New"/>
+                <w:sz w:val="18"/>
+                <w:szCs w:val="18"/>
+              </w:rPr>
+            </w:pPr>
+            <w:r>
+              <w:rPr>
+                <w:rFonts w:ascii="Courier New" w:hAnsi="Courier New" w:cs="Courier New"/>
+                <w:sz w:val="18"/>
+                <w:szCs w:val="18"/>
+              </w:rPr>
+              <w:t>Jasmine Zinampan,</w:t>
             </w:r>
           </w:p>
         </w:tc>
@@ -2666,7 +2579,6 @@
                 <w:szCs w:val="18"/>
               </w:rPr>
             </w:pPr>
-            <w:proofErr w:type="spellStart"/>
             <w:r>
               <w:rPr>
                 <w:rFonts w:ascii="Courier New" w:hAnsi="Courier New" w:cs="Courier New"/>
@@ -2691,7 +2603,14 @@
               </w:rPr>
               <w:t>ome</w:t>
             </w:r>
-            <w:proofErr w:type="spellEnd"/>
+            <w:r>
+              <w:rPr>
+                <w:rFonts w:ascii="Courier New" w:hAnsi="Courier New" w:cs="Courier New"/>
+                <w:sz w:val="18"/>
+                <w:szCs w:val="18"/>
+              </w:rPr>
+              <w:t>, Jester</w:t>
+            </w:r>
           </w:p>
         </w:tc>
         <w:tc>
@@ -3066,7 +2985,15 @@
                 <w:sz w:val="18"/>
                 <w:szCs w:val="18"/>
               </w:rPr>
-              <w:t>Observation</w:t>
+              <w:t xml:space="preserve">Identify </w:t>
+            </w:r>
+            <w:r>
+              <w:rPr>
+                <w:rFonts w:ascii="Courier New" w:hAnsi="Courier New" w:cs="Courier New"/>
+                <w:sz w:val="18"/>
+                <w:szCs w:val="18"/>
+              </w:rPr>
+              <w:t>Product Backlogs</w:t>
             </w:r>
           </w:p>
         </w:tc>
@@ -3090,7 +3017,7 @@
                 <w:sz w:val="18"/>
                 <w:szCs w:val="18"/>
               </w:rPr>
-              <w:t>List of Observation</w:t>
+              <w:t>Product Backlogs</w:t>
             </w:r>
           </w:p>
         </w:tc>
@@ -3109,32 +3036,14 @@
                 <w:szCs w:val="18"/>
               </w:rPr>
             </w:pPr>
-            <w:proofErr w:type="spellStart"/>
-            <w:r>
-              <w:rPr>
-                <w:rFonts w:ascii="Courier New" w:hAnsi="Courier New" w:cs="Courier New"/>
-                <w:sz w:val="18"/>
-                <w:szCs w:val="18"/>
-              </w:rPr>
-              <w:t>Jer</w:t>
-            </w:r>
-            <w:r>
-              <w:rPr>
-                <w:rFonts w:ascii="Courier New" w:hAnsi="Courier New" w:cs="Courier New"/>
-                <w:sz w:val="18"/>
-                <w:szCs w:val="18"/>
-              </w:rPr>
-              <w:t>h</w:t>
-            </w:r>
-            <w:r>
-              <w:rPr>
-                <w:rFonts w:ascii="Courier New" w:hAnsi="Courier New" w:cs="Courier New"/>
-                <w:sz w:val="18"/>
-                <w:szCs w:val="18"/>
-              </w:rPr>
-              <w:t>ome</w:t>
-            </w:r>
-            <w:proofErr w:type="spellEnd"/>
+            <w:r>
+              <w:rPr>
+                <w:rFonts w:ascii="Courier New" w:hAnsi="Courier New" w:cs="Courier New"/>
+                <w:sz w:val="18"/>
+                <w:szCs w:val="18"/>
+              </w:rPr>
+              <w:t>Jerhome, Jasmine</w:t>
+            </w:r>
             <w:r>
               <w:rPr>
                 <w:rFonts w:ascii="Courier New" w:hAnsi="Courier New" w:cs="Courier New"/>
@@ -3520,7 +3429,7 @@
                 <w:sz w:val="18"/>
                 <w:szCs w:val="18"/>
               </w:rPr>
-              <w:t>Gather Forms</w:t>
+              <w:t>Create Trello Board</w:t>
             </w:r>
           </w:p>
         </w:tc>
@@ -3544,7 +3453,7 @@
                 <w:sz w:val="18"/>
                 <w:szCs w:val="18"/>
               </w:rPr>
-              <w:t>Documents analysis</w:t>
+              <w:t>Trello Board Setup</w:t>
             </w:r>
           </w:p>
         </w:tc>
@@ -3563,23 +3472,13 @@
                 <w:szCs w:val="18"/>
               </w:rPr>
             </w:pPr>
-            <w:proofErr w:type="spellStart"/>
-            <w:r>
-              <w:rPr>
-                <w:rFonts w:ascii="Courier New" w:hAnsi="Courier New" w:cs="Courier New"/>
-                <w:sz w:val="18"/>
-                <w:szCs w:val="18"/>
-              </w:rPr>
-              <w:t>Danilyn</w:t>
-            </w:r>
-            <w:proofErr w:type="spellEnd"/>
-            <w:r>
-              <w:rPr>
-                <w:rFonts w:ascii="Courier New" w:hAnsi="Courier New" w:cs="Courier New"/>
-                <w:sz w:val="18"/>
-                <w:szCs w:val="18"/>
-              </w:rPr>
-              <w:t>, Jasmine</w:t>
+            <w:r>
+              <w:rPr>
+                <w:rFonts w:ascii="Courier New" w:hAnsi="Courier New" w:cs="Courier New"/>
+                <w:sz w:val="18"/>
+                <w:szCs w:val="18"/>
+              </w:rPr>
+              <w:t>Danilyn, Jasmine</w:t>
             </w:r>
           </w:p>
         </w:tc>
@@ -3956,7 +3855,7 @@
                 <w:sz w:val="18"/>
                 <w:szCs w:val="18"/>
               </w:rPr>
-              <w:t>Identify User requirements</w:t>
+              <w:t>Create GitHub Repository</w:t>
             </w:r>
           </w:p>
         </w:tc>
@@ -3980,7 +3879,7 @@
                 <w:sz w:val="18"/>
                 <w:szCs w:val="18"/>
               </w:rPr>
-              <w:t>User requirements</w:t>
+              <w:t>GitHub Repositories</w:t>
             </w:r>
           </w:p>
         </w:tc>
@@ -4381,7 +4280,7 @@
                 <w:sz w:val="18"/>
                 <w:szCs w:val="18"/>
               </w:rPr>
-              <w:t>Design Entity relationship diagram</w:t>
+              <w:t>Write a code of the system</w:t>
             </w:r>
           </w:p>
         </w:tc>
@@ -4405,7 +4304,15 @@
                 <w:sz w:val="18"/>
                 <w:szCs w:val="18"/>
               </w:rPr>
-              <w:t>ERD</w:t>
+              <w:t>UI, UX</w:t>
+            </w:r>
+            <w:r>
+              <w:rPr>
+                <w:rFonts w:ascii="Courier New" w:hAnsi="Courier New" w:cs="Courier New"/>
+                <w:sz w:val="18"/>
+                <w:szCs w:val="18"/>
+              </w:rPr>
+              <w:t>, Sprint backlogs</w:t>
             </w:r>
           </w:p>
         </w:tc>
@@ -4430,34 +4337,8 @@
                 <w:sz w:val="18"/>
                 <w:szCs w:val="18"/>
               </w:rPr>
-              <w:t xml:space="preserve">Jester, </w:t>
-            </w:r>
-            <w:proofErr w:type="spellStart"/>
-            <w:r>
-              <w:rPr>
-                <w:rFonts w:ascii="Courier New" w:hAnsi="Courier New" w:cs="Courier New"/>
-                <w:sz w:val="18"/>
-                <w:szCs w:val="18"/>
-              </w:rPr>
-              <w:t>Je</w:t>
-            </w:r>
-            <w:r>
-              <w:rPr>
-                <w:rFonts w:ascii="Courier New" w:hAnsi="Courier New" w:cs="Courier New"/>
-                <w:sz w:val="18"/>
-                <w:szCs w:val="18"/>
-              </w:rPr>
-              <w:t>rh</w:t>
-            </w:r>
-            <w:r>
-              <w:rPr>
-                <w:rFonts w:ascii="Courier New" w:hAnsi="Courier New" w:cs="Courier New"/>
-                <w:sz w:val="18"/>
-                <w:szCs w:val="18"/>
-              </w:rPr>
-              <w:t>ome</w:t>
-            </w:r>
-            <w:proofErr w:type="spellEnd"/>
+              <w:t>Jerhome</w:t>
+            </w:r>
           </w:p>
         </w:tc>
         <w:tc>
@@ -4831,7 +4712,7 @@
                 <w:sz w:val="18"/>
                 <w:szCs w:val="18"/>
               </w:rPr>
-              <w:t>Design database schema</w:t>
+              <w:t>Test and debug the system and Create Backlogs</w:t>
             </w:r>
           </w:p>
         </w:tc>
@@ -4855,7 +4736,7 @@
                 <w:sz w:val="18"/>
                 <w:szCs w:val="18"/>
               </w:rPr>
-              <w:t>Database schema</w:t>
+              <w:t>UI, UX, Sprint backlogs</w:t>
             </w:r>
           </w:p>
         </w:tc>
@@ -4880,7 +4761,15 @@
                 <w:sz w:val="18"/>
                 <w:szCs w:val="18"/>
               </w:rPr>
-              <w:t>Jester, Jasmine</w:t>
+              <w:t>Jerhome, Jester</w:t>
+            </w:r>
+            <w:r>
+              <w:rPr>
+                <w:rFonts w:ascii="Courier New" w:hAnsi="Courier New" w:cs="Courier New"/>
+                <w:sz w:val="18"/>
+                <w:szCs w:val="18"/>
+              </w:rPr>
+              <w:t>, Jasmine</w:t>
             </w:r>
           </w:p>
         </w:tc>
@@ -5256,7 +5145,7 @@
                 <w:sz w:val="18"/>
                 <w:szCs w:val="18"/>
               </w:rPr>
-              <w:t>Design data dictionary</w:t>
+              <w:t xml:space="preserve">Consultation to Adviser </w:t>
             </w:r>
           </w:p>
         </w:tc>
@@ -5280,7 +5169,7 @@
                 <w:sz w:val="18"/>
                 <w:szCs w:val="18"/>
               </w:rPr>
-              <w:t>Data dictionary</w:t>
+              <w:t xml:space="preserve">Integrated Comments </w:t>
             </w:r>
           </w:p>
         </w:tc>
@@ -5305,18 +5194,8 @@
                 <w:sz w:val="18"/>
                 <w:szCs w:val="18"/>
               </w:rPr>
-              <w:t xml:space="preserve">Jester, </w:t>
-            </w:r>
-            <w:proofErr w:type="spellStart"/>
-            <w:r>
-              <w:rPr>
-                <w:rFonts w:ascii="Courier New" w:hAnsi="Courier New" w:cs="Courier New"/>
-                <w:sz w:val="18"/>
-                <w:szCs w:val="18"/>
-              </w:rPr>
-              <w:t>Danilyn</w:t>
-            </w:r>
-            <w:proofErr w:type="spellEnd"/>
+              <w:t>Danilyn, Jerhome</w:t>
+            </w:r>
           </w:p>
         </w:tc>
         <w:tc>
@@ -5690,7 +5569,15 @@
                 <w:sz w:val="18"/>
                 <w:szCs w:val="18"/>
               </w:rPr>
-              <w:t>Create flow chart for the existing record management</w:t>
+              <w:t xml:space="preserve">Design </w:t>
+            </w:r>
+            <w:r>
+              <w:rPr>
+                <w:rFonts w:ascii="Courier New" w:hAnsi="Courier New" w:cs="Courier New"/>
+                <w:sz w:val="18"/>
+                <w:szCs w:val="18"/>
+              </w:rPr>
+              <w:t>Flowchart for Existing Process</w:t>
             </w:r>
           </w:p>
         </w:tc>
@@ -5714,55 +5601,7 @@
                 <w:sz w:val="18"/>
                 <w:szCs w:val="18"/>
               </w:rPr>
-              <w:t xml:space="preserve">Flow </w:t>
-            </w:r>
-            <w:r>
-              <w:rPr>
-                <w:rFonts w:ascii="Courier New" w:hAnsi="Courier New" w:cs="Courier New"/>
-                <w:sz w:val="18"/>
-                <w:szCs w:val="18"/>
-              </w:rPr>
-              <w:t>C</w:t>
-            </w:r>
-            <w:r>
-              <w:rPr>
-                <w:rFonts w:ascii="Courier New" w:hAnsi="Courier New" w:cs="Courier New"/>
-                <w:sz w:val="18"/>
-                <w:szCs w:val="18"/>
-              </w:rPr>
-              <w:t xml:space="preserve">hart for </w:t>
-            </w:r>
-            <w:r>
-              <w:rPr>
-                <w:rFonts w:ascii="Courier New" w:hAnsi="Courier New" w:cs="Courier New"/>
-                <w:sz w:val="18"/>
-                <w:szCs w:val="18"/>
-              </w:rPr>
-              <w:t>E</w:t>
-            </w:r>
-            <w:r>
-              <w:rPr>
-                <w:rFonts w:ascii="Courier New" w:hAnsi="Courier New" w:cs="Courier New"/>
-                <w:sz w:val="18"/>
-                <w:szCs w:val="18"/>
-              </w:rPr>
-              <w:t xml:space="preserve">xisting </w:t>
-            </w:r>
-            <w:r>
-              <w:rPr>
-                <w:rFonts w:ascii="Courier New" w:hAnsi="Courier New" w:cs="Courier New"/>
-                <w:sz w:val="18"/>
-                <w:szCs w:val="18"/>
-              </w:rPr>
-              <w:t>S</w:t>
-            </w:r>
-            <w:r>
-              <w:rPr>
-                <w:rFonts w:ascii="Courier New" w:hAnsi="Courier New" w:cs="Courier New"/>
-                <w:sz w:val="18"/>
-                <w:szCs w:val="18"/>
-              </w:rPr>
-              <w:t>ystem</w:t>
+              <w:t>Flowchart for Existing Process</w:t>
             </w:r>
           </w:p>
         </w:tc>
@@ -5787,7 +5626,7 @@
                 <w:sz w:val="18"/>
                 <w:szCs w:val="18"/>
               </w:rPr>
-              <w:t>Jester, Jasmine</w:t>
+              <w:t>Jester, Jerhome</w:t>
             </w:r>
           </w:p>
         </w:tc>
@@ -6163,23 +6002,7 @@
                 <w:sz w:val="18"/>
                 <w:szCs w:val="18"/>
               </w:rPr>
-              <w:t xml:space="preserve">Consultation to </w:t>
-            </w:r>
-            <w:r>
-              <w:rPr>
-                <w:rFonts w:ascii="Courier New" w:hAnsi="Courier New" w:cs="Courier New"/>
-                <w:sz w:val="18"/>
-                <w:szCs w:val="18"/>
-              </w:rPr>
-              <w:t>Adviser</w:t>
-            </w:r>
-            <w:r>
-              <w:rPr>
-                <w:rFonts w:ascii="Courier New" w:hAnsi="Courier New" w:cs="Courier New"/>
-                <w:sz w:val="18"/>
-                <w:szCs w:val="18"/>
-              </w:rPr>
-              <w:t xml:space="preserve"> </w:t>
+              <w:t>Consultation to Adviser</w:t>
             </w:r>
           </w:p>
         </w:tc>
@@ -6203,31 +6026,26 @@
                 <w:sz w:val="18"/>
                 <w:szCs w:val="18"/>
               </w:rPr>
-              <w:t xml:space="preserve">Integrated </w:t>
-            </w:r>
-            <w:r>
-              <w:rPr>
-                <w:rFonts w:ascii="Courier New" w:hAnsi="Courier New" w:cs="Courier New"/>
-                <w:sz w:val="18"/>
-                <w:szCs w:val="18"/>
-              </w:rPr>
-              <w:t>C</w:t>
-            </w:r>
-            <w:r>
-              <w:rPr>
-                <w:rFonts w:ascii="Courier New" w:hAnsi="Courier New" w:cs="Courier New"/>
-                <w:sz w:val="18"/>
-                <w:szCs w:val="18"/>
-              </w:rPr>
-              <w:t>omments</w:t>
-            </w:r>
-            <w:r>
-              <w:rPr>
-                <w:rFonts w:ascii="Courier New" w:hAnsi="Courier New" w:cs="Courier New"/>
-                <w:sz w:val="18"/>
-                <w:szCs w:val="18"/>
-              </w:rPr>
-              <w:t xml:space="preserve"> </w:t>
+              <w:t>Integrated comments/</w:t>
+            </w:r>
+          </w:p>
+          <w:p>
+            <w:pPr>
+              <w:spacing w:after="0" w:line="240" w:lineRule="auto"/>
+              <w:cnfStyle w:val="000000100000" w:firstRow="0" w:lastRow="0" w:firstColumn="0" w:lastColumn="0" w:oddVBand="0" w:evenVBand="0" w:oddHBand="1" w:evenHBand="0" w:firstRowFirstColumn="0" w:firstRowLastColumn="0" w:lastRowFirstColumn="0" w:lastRowLastColumn="0"/>
+              <w:rPr>
+                <w:rFonts w:ascii="Courier New" w:hAnsi="Courier New" w:cs="Courier New"/>
+                <w:sz w:val="18"/>
+                <w:szCs w:val="18"/>
+              </w:rPr>
+            </w:pPr>
+            <w:r>
+              <w:rPr>
+                <w:rFonts w:ascii="Courier New" w:hAnsi="Courier New" w:cs="Courier New"/>
+                <w:sz w:val="18"/>
+                <w:szCs w:val="18"/>
+              </w:rPr>
+              <w:t>Functionality</w:t>
             </w:r>
           </w:p>
         </w:tc>
@@ -6246,50 +6064,30 @@
                 <w:szCs w:val="18"/>
               </w:rPr>
             </w:pPr>
-            <w:proofErr w:type="spellStart"/>
-            <w:r>
-              <w:rPr>
-                <w:rFonts w:ascii="Courier New" w:hAnsi="Courier New" w:cs="Courier New"/>
-                <w:sz w:val="18"/>
-                <w:szCs w:val="18"/>
-              </w:rPr>
-              <w:t>Danilyn</w:t>
-            </w:r>
-            <w:proofErr w:type="spellEnd"/>
-            <w:r>
-              <w:rPr>
-                <w:rFonts w:ascii="Courier New" w:hAnsi="Courier New" w:cs="Courier New"/>
-                <w:sz w:val="18"/>
-                <w:szCs w:val="18"/>
-              </w:rPr>
-              <w:t xml:space="preserve">, </w:t>
-            </w:r>
-            <w:proofErr w:type="spellStart"/>
-            <w:r>
-              <w:rPr>
-                <w:rFonts w:ascii="Courier New" w:hAnsi="Courier New" w:cs="Courier New"/>
-                <w:sz w:val="18"/>
-                <w:szCs w:val="18"/>
-              </w:rPr>
-              <w:t>Je</w:t>
-            </w:r>
-            <w:r>
-              <w:rPr>
-                <w:rFonts w:ascii="Courier New" w:hAnsi="Courier New" w:cs="Courier New"/>
-                <w:sz w:val="18"/>
-                <w:szCs w:val="18"/>
-              </w:rPr>
-              <w:t>rh</w:t>
-            </w:r>
-            <w:r>
-              <w:rPr>
-                <w:rFonts w:ascii="Courier New" w:hAnsi="Courier New" w:cs="Courier New"/>
-                <w:sz w:val="18"/>
-                <w:szCs w:val="18"/>
-              </w:rPr>
-              <w:t>ome</w:t>
-            </w:r>
-            <w:proofErr w:type="spellEnd"/>
+            <w:r>
+              <w:rPr>
+                <w:rFonts w:ascii="Courier New" w:hAnsi="Courier New" w:cs="Courier New"/>
+                <w:sz w:val="18"/>
+                <w:szCs w:val="18"/>
+              </w:rPr>
+              <w:t>Jerhome,</w:t>
+            </w:r>
+            <w:r>
+              <w:rPr>
+                <w:rFonts w:ascii="Courier New" w:hAnsi="Courier New" w:cs="Courier New"/>
+                <w:sz w:val="18"/>
+                <w:szCs w:val="18"/>
+              </w:rPr>
+              <w:t xml:space="preserve"> Jasmine,</w:t>
+            </w:r>
+            <w:r>
+              <w:rPr>
+                <w:rFonts w:ascii="Courier New" w:hAnsi="Courier New" w:cs="Courier New"/>
+                <w:sz w:val="18"/>
+                <w:szCs w:val="18"/>
+              </w:rPr>
+              <w:t xml:space="preserve"> Jester</w:t>
+            </w:r>
           </w:p>
         </w:tc>
         <w:tc>
@@ -6639,15 +6437,7 @@
                 <w:sz w:val="18"/>
                 <w:szCs w:val="18"/>
               </w:rPr>
-              <w:t>1</w:t>
-            </w:r>
-            <w:r>
-              <w:rPr>
-                <w:rFonts w:ascii="Courier New" w:hAnsi="Courier New" w:cs="Courier New"/>
-                <w:sz w:val="18"/>
-                <w:szCs w:val="18"/>
-              </w:rPr>
-              <w:t>3</w:t>
+              <w:t>13</w:t>
             </w:r>
           </w:p>
         </w:tc>
@@ -6671,7 +6461,7 @@
                 <w:sz w:val="18"/>
                 <w:szCs w:val="18"/>
               </w:rPr>
-              <w:t>Write a code of the system</w:t>
+              <w:t>Update sprint backlogs in GitHub</w:t>
             </w:r>
           </w:p>
         </w:tc>
@@ -6695,7 +6485,7 @@
                 <w:sz w:val="18"/>
                 <w:szCs w:val="18"/>
               </w:rPr>
-              <w:t>Modules, Forms, User Interface</w:t>
+              <w:t>Updated Sprint Backlogs</w:t>
             </w:r>
           </w:p>
         </w:tc>
@@ -6714,32 +6504,14 @@
                 <w:szCs w:val="18"/>
               </w:rPr>
             </w:pPr>
-            <w:proofErr w:type="spellStart"/>
-            <w:r>
-              <w:rPr>
-                <w:rFonts w:ascii="Courier New" w:hAnsi="Courier New" w:cs="Courier New"/>
-                <w:sz w:val="18"/>
-                <w:szCs w:val="18"/>
-              </w:rPr>
-              <w:t>Je</w:t>
-            </w:r>
-            <w:r>
-              <w:rPr>
-                <w:rFonts w:ascii="Courier New" w:hAnsi="Courier New" w:cs="Courier New"/>
-                <w:sz w:val="18"/>
-                <w:szCs w:val="18"/>
-              </w:rPr>
-              <w:t>rh</w:t>
-            </w:r>
-            <w:r>
-              <w:rPr>
-                <w:rFonts w:ascii="Courier New" w:hAnsi="Courier New" w:cs="Courier New"/>
-                <w:sz w:val="18"/>
-                <w:szCs w:val="18"/>
-              </w:rPr>
-              <w:t>ome</w:t>
-            </w:r>
-            <w:proofErr w:type="spellEnd"/>
+            <w:r>
+              <w:rPr>
+                <w:rFonts w:ascii="Courier New" w:hAnsi="Courier New" w:cs="Courier New"/>
+                <w:sz w:val="18"/>
+                <w:szCs w:val="18"/>
+              </w:rPr>
+              <w:t>Jester, Jasmine</w:t>
+            </w:r>
           </w:p>
         </w:tc>
         <w:tc>
@@ -7090,15 +6862,7 @@
                 <w:sz w:val="18"/>
                 <w:szCs w:val="18"/>
               </w:rPr>
-              <w:t>1</w:t>
-            </w:r>
-            <w:r>
-              <w:rPr>
-                <w:rFonts w:ascii="Courier New" w:hAnsi="Courier New" w:cs="Courier New"/>
-                <w:sz w:val="18"/>
-                <w:szCs w:val="18"/>
-              </w:rPr>
-              <w:t>4</w:t>
+              <w:t>14</w:t>
             </w:r>
           </w:p>
         </w:tc>
@@ -7122,31 +6886,7 @@
                 <w:sz w:val="18"/>
                 <w:szCs w:val="18"/>
               </w:rPr>
-              <w:t xml:space="preserve">Test and debug the system </w:t>
-            </w:r>
-            <w:r>
-              <w:rPr>
-                <w:rFonts w:ascii="Courier New" w:hAnsi="Courier New" w:cs="Courier New"/>
-                <w:sz w:val="18"/>
-                <w:szCs w:val="18"/>
-              </w:rPr>
-              <w:t xml:space="preserve">and </w:t>
-            </w:r>
-            <w:r>
-              <w:rPr>
-                <w:rFonts w:ascii="Courier New" w:hAnsi="Courier New" w:cs="Courier New"/>
-                <w:sz w:val="18"/>
-                <w:szCs w:val="18"/>
-              </w:rPr>
-              <w:t>C</w:t>
-            </w:r>
-            <w:r>
-              <w:rPr>
-                <w:rFonts w:ascii="Courier New" w:hAnsi="Courier New" w:cs="Courier New"/>
-                <w:sz w:val="18"/>
-                <w:szCs w:val="18"/>
-              </w:rPr>
-              <w:t>reate Backlogs</w:t>
+              <w:t>Test and Debug System based on Backlogs</w:t>
             </w:r>
           </w:p>
         </w:tc>
@@ -7170,7 +6910,7 @@
                 <w:sz w:val="18"/>
                 <w:szCs w:val="18"/>
               </w:rPr>
-              <w:t>Modules, Forms, User Interface</w:t>
+              <w:t>Updated System based on backlogs</w:t>
             </w:r>
           </w:p>
         </w:tc>
@@ -7189,39 +6929,21 @@
                 <w:szCs w:val="18"/>
               </w:rPr>
             </w:pPr>
-            <w:proofErr w:type="spellStart"/>
-            <w:r>
-              <w:rPr>
-                <w:rFonts w:ascii="Courier New" w:hAnsi="Courier New" w:cs="Courier New"/>
-                <w:sz w:val="18"/>
-                <w:szCs w:val="18"/>
-              </w:rPr>
-              <w:t>Je</w:t>
-            </w:r>
-            <w:r>
-              <w:rPr>
-                <w:rFonts w:ascii="Courier New" w:hAnsi="Courier New" w:cs="Courier New"/>
-                <w:sz w:val="18"/>
-                <w:szCs w:val="18"/>
-              </w:rPr>
-              <w:t>rh</w:t>
-            </w:r>
-            <w:r>
-              <w:rPr>
-                <w:rFonts w:ascii="Courier New" w:hAnsi="Courier New" w:cs="Courier New"/>
-                <w:sz w:val="18"/>
-                <w:szCs w:val="18"/>
-              </w:rPr>
-              <w:t>ome</w:t>
-            </w:r>
-            <w:proofErr w:type="spellEnd"/>
-            <w:r>
-              <w:rPr>
-                <w:rFonts w:ascii="Courier New" w:hAnsi="Courier New" w:cs="Courier New"/>
-                <w:sz w:val="18"/>
-                <w:szCs w:val="18"/>
-              </w:rPr>
-              <w:t>, Jester</w:t>
+            <w:r>
+              <w:rPr>
+                <w:rFonts w:ascii="Courier New" w:hAnsi="Courier New" w:cs="Courier New"/>
+                <w:sz w:val="18"/>
+                <w:szCs w:val="18"/>
+              </w:rPr>
+              <w:t>Jerhome, Jester</w:t>
+            </w:r>
+            <w:r>
+              <w:rPr>
+                <w:rFonts w:ascii="Courier New" w:hAnsi="Courier New" w:cs="Courier New"/>
+                <w:sz w:val="18"/>
+                <w:szCs w:val="18"/>
+              </w:rPr>
+              <w:t>, Jasmine</w:t>
             </w:r>
           </w:p>
         </w:tc>
@@ -7572,15 +7294,7 @@
                 <w:sz w:val="18"/>
                 <w:szCs w:val="18"/>
               </w:rPr>
-              <w:t>1</w:t>
-            </w:r>
-            <w:r>
-              <w:rPr>
-                <w:rFonts w:ascii="Courier New" w:hAnsi="Courier New" w:cs="Courier New"/>
-                <w:sz w:val="18"/>
-                <w:szCs w:val="18"/>
-              </w:rPr>
-              <w:t>5</w:t>
+              <w:t>15</w:t>
             </w:r>
           </w:p>
         </w:tc>
@@ -7604,15 +7318,23 @@
                 <w:sz w:val="18"/>
                 <w:szCs w:val="18"/>
               </w:rPr>
-              <w:t xml:space="preserve">Consultation to </w:t>
-            </w:r>
-            <w:r>
-              <w:rPr>
-                <w:rFonts w:ascii="Courier New" w:hAnsi="Courier New" w:cs="Courier New"/>
-                <w:sz w:val="18"/>
-                <w:szCs w:val="18"/>
-              </w:rPr>
-              <w:t>Adviser</w:t>
+              <w:t>Update</w:t>
+            </w:r>
+            <w:r>
+              <w:rPr>
+                <w:rFonts w:ascii="Courier New" w:hAnsi="Courier New" w:cs="Courier New"/>
+                <w:sz w:val="18"/>
+                <w:szCs w:val="18"/>
+              </w:rPr>
+              <w:t xml:space="preserve"> UI</w:t>
+            </w:r>
+            <w:r>
+              <w:rPr>
+                <w:rFonts w:ascii="Courier New" w:hAnsi="Courier New" w:cs="Courier New"/>
+                <w:sz w:val="18"/>
+                <w:szCs w:val="18"/>
+              </w:rPr>
+              <w:t xml:space="preserve"> based on backlogs</w:t>
             </w:r>
           </w:p>
         </w:tc>
@@ -7636,26 +7358,15 @@
                 <w:sz w:val="18"/>
                 <w:szCs w:val="18"/>
               </w:rPr>
-              <w:t>Integrated comments/</w:t>
-            </w:r>
-          </w:p>
-          <w:p>
-            <w:pPr>
-              <w:spacing w:after="0" w:line="240" w:lineRule="auto"/>
-              <w:cnfStyle w:val="000000000000" w:firstRow="0" w:lastRow="0" w:firstColumn="0" w:lastColumn="0" w:oddVBand="0" w:evenVBand="0" w:oddHBand="0" w:evenHBand="0" w:firstRowFirstColumn="0" w:firstRowLastColumn="0" w:lastRowFirstColumn="0" w:lastRowLastColumn="0"/>
-              <w:rPr>
-                <w:rFonts w:ascii="Courier New" w:hAnsi="Courier New" w:cs="Courier New"/>
-                <w:sz w:val="18"/>
-                <w:szCs w:val="18"/>
-              </w:rPr>
-            </w:pPr>
-            <w:r>
-              <w:rPr>
-                <w:rFonts w:ascii="Courier New" w:hAnsi="Courier New" w:cs="Courier New"/>
-                <w:sz w:val="18"/>
-                <w:szCs w:val="18"/>
-              </w:rPr>
-              <w:t>Functionality</w:t>
+              <w:t xml:space="preserve">User interface </w:t>
+            </w:r>
+            <w:r>
+              <w:rPr>
+                <w:rFonts w:ascii="Courier New" w:hAnsi="Courier New" w:cs="Courier New"/>
+                <w:sz w:val="18"/>
+                <w:szCs w:val="18"/>
+              </w:rPr>
+              <w:t>updated</w:t>
             </w:r>
           </w:p>
         </w:tc>
@@ -7674,39 +7385,21 @@
                 <w:szCs w:val="18"/>
               </w:rPr>
             </w:pPr>
-            <w:proofErr w:type="spellStart"/>
-            <w:r>
-              <w:rPr>
-                <w:rFonts w:ascii="Courier New" w:hAnsi="Courier New" w:cs="Courier New"/>
-                <w:sz w:val="18"/>
-                <w:szCs w:val="18"/>
-              </w:rPr>
-              <w:t>Je</w:t>
-            </w:r>
-            <w:r>
-              <w:rPr>
-                <w:rFonts w:ascii="Courier New" w:hAnsi="Courier New" w:cs="Courier New"/>
-                <w:sz w:val="18"/>
-                <w:szCs w:val="18"/>
-              </w:rPr>
-              <w:t>rh</w:t>
-            </w:r>
-            <w:r>
-              <w:rPr>
-                <w:rFonts w:ascii="Courier New" w:hAnsi="Courier New" w:cs="Courier New"/>
-                <w:sz w:val="18"/>
-                <w:szCs w:val="18"/>
-              </w:rPr>
-              <w:t>ome</w:t>
-            </w:r>
-            <w:proofErr w:type="spellEnd"/>
-            <w:r>
-              <w:rPr>
-                <w:rFonts w:ascii="Courier New" w:hAnsi="Courier New" w:cs="Courier New"/>
-                <w:sz w:val="18"/>
-                <w:szCs w:val="18"/>
-              </w:rPr>
-              <w:t>, Jester</w:t>
+            <w:r>
+              <w:rPr>
+                <w:rFonts w:ascii="Courier New" w:hAnsi="Courier New" w:cs="Courier New"/>
+                <w:sz w:val="18"/>
+                <w:szCs w:val="18"/>
+              </w:rPr>
+              <w:t>Jasmine</w:t>
+            </w:r>
+            <w:r>
+              <w:rPr>
+                <w:rFonts w:ascii="Courier New" w:hAnsi="Courier New" w:cs="Courier New"/>
+                <w:sz w:val="18"/>
+                <w:szCs w:val="18"/>
+              </w:rPr>
+              <w:t>, Jerhome</w:t>
             </w:r>
           </w:p>
         </w:tc>
@@ -8058,15 +7751,7 @@
                 <w:sz w:val="18"/>
                 <w:szCs w:val="18"/>
               </w:rPr>
-              <w:t>1</w:t>
-            </w:r>
-            <w:r>
-              <w:rPr>
-                <w:rFonts w:ascii="Courier New" w:hAnsi="Courier New" w:cs="Courier New"/>
-                <w:sz w:val="18"/>
-                <w:szCs w:val="18"/>
-              </w:rPr>
-              <w:t>6</w:t>
+              <w:t>16</w:t>
             </w:r>
           </w:p>
         </w:tc>
@@ -8090,7 +7775,15 @@
                 <w:sz w:val="18"/>
                 <w:szCs w:val="18"/>
               </w:rPr>
-              <w:t>Create Use Case Diagram</w:t>
+              <w:t>Write discussion for objective number 1</w:t>
+            </w:r>
+            <w:r>
+              <w:rPr>
+                <w:rFonts w:ascii="Courier New" w:hAnsi="Courier New" w:cs="Courier New"/>
+                <w:sz w:val="18"/>
+                <w:szCs w:val="18"/>
+              </w:rPr>
+              <w:t>, 2, 3</w:t>
             </w:r>
           </w:p>
         </w:tc>
@@ -8114,7 +7807,23 @@
                 <w:sz w:val="18"/>
                 <w:szCs w:val="18"/>
               </w:rPr>
-              <w:t>Use case diagram</w:t>
+              <w:t>Objective 1</w:t>
+            </w:r>
+            <w:r>
+              <w:rPr>
+                <w:rFonts w:ascii="Courier New" w:hAnsi="Courier New" w:cs="Courier New"/>
+                <w:sz w:val="18"/>
+                <w:szCs w:val="18"/>
+              </w:rPr>
+              <w:t>,2,3</w:t>
+            </w:r>
+            <w:r>
+              <w:rPr>
+                <w:rFonts w:ascii="Courier New" w:hAnsi="Courier New" w:cs="Courier New"/>
+                <w:sz w:val="18"/>
+                <w:szCs w:val="18"/>
+              </w:rPr>
+              <w:t xml:space="preserve"> discussions</w:t>
             </w:r>
           </w:p>
         </w:tc>
@@ -8139,7 +7848,15 @@
                 <w:sz w:val="18"/>
                 <w:szCs w:val="18"/>
               </w:rPr>
-              <w:t>Jester, Jasmine</w:t>
+              <w:t>Danilyn</w:t>
+            </w:r>
+            <w:r>
+              <w:rPr>
+                <w:rFonts w:ascii="Courier New" w:hAnsi="Courier New" w:cs="Courier New"/>
+                <w:sz w:val="18"/>
+                <w:szCs w:val="18"/>
+              </w:rPr>
+              <w:t>, Jasmine</w:t>
             </w:r>
           </w:p>
         </w:tc>
@@ -8490,15 +8207,7 @@
                 <w:sz w:val="18"/>
                 <w:szCs w:val="18"/>
               </w:rPr>
-              <w:t>1</w:t>
-            </w:r>
-            <w:r>
-              <w:rPr>
-                <w:rFonts w:ascii="Courier New" w:hAnsi="Courier New" w:cs="Courier New"/>
-                <w:sz w:val="18"/>
-                <w:szCs w:val="18"/>
-              </w:rPr>
-              <w:t>7</w:t>
+              <w:t>17</w:t>
             </w:r>
           </w:p>
         </w:tc>
@@ -8522,15 +8231,7 @@
                 <w:sz w:val="18"/>
                 <w:szCs w:val="18"/>
               </w:rPr>
-              <w:t xml:space="preserve">Create </w:t>
-            </w:r>
-            <w:r>
-              <w:rPr>
-                <w:rFonts w:ascii="Courier New" w:hAnsi="Courier New" w:cs="Courier New"/>
-                <w:sz w:val="18"/>
-                <w:szCs w:val="18"/>
-              </w:rPr>
-              <w:t>Use Case Description</w:t>
+              <w:t>Update UX based on backlogs</w:t>
             </w:r>
           </w:p>
         </w:tc>
@@ -8554,7 +8255,7 @@
                 <w:sz w:val="18"/>
                 <w:szCs w:val="18"/>
               </w:rPr>
-              <w:t>Use case description</w:t>
+              <w:t>Updated UX</w:t>
             </w:r>
           </w:p>
         </w:tc>
@@ -8579,7 +8280,15 @@
                 <w:sz w:val="18"/>
                 <w:szCs w:val="18"/>
               </w:rPr>
-              <w:t>Jester, Jasmine</w:t>
+              <w:t>Je</w:t>
+            </w:r>
+            <w:r>
+              <w:rPr>
+                <w:rFonts w:ascii="Courier New" w:hAnsi="Courier New" w:cs="Courier New"/>
+                <w:sz w:val="18"/>
+                <w:szCs w:val="18"/>
+              </w:rPr>
+              <w:t>rhome</w:t>
             </w:r>
           </w:p>
         </w:tc>
@@ -8931,15 +8640,7 @@
                 <w:sz w:val="18"/>
                 <w:szCs w:val="18"/>
               </w:rPr>
-              <w:t>1</w:t>
-            </w:r>
-            <w:r>
-              <w:rPr>
-                <w:rFonts w:ascii="Courier New" w:hAnsi="Courier New" w:cs="Courier New"/>
-                <w:sz w:val="18"/>
-                <w:szCs w:val="18"/>
-              </w:rPr>
-              <w:t>8</w:t>
+              <w:t>18</w:t>
             </w:r>
           </w:p>
         </w:tc>
@@ -8963,7 +8664,15 @@
                 <w:sz w:val="18"/>
                 <w:szCs w:val="18"/>
               </w:rPr>
-              <w:t>Design UI</w:t>
+              <w:t xml:space="preserve">Create flow chart for the </w:t>
+            </w:r>
+            <w:r>
+              <w:rPr>
+                <w:rFonts w:ascii="Courier New" w:hAnsi="Courier New" w:cs="Courier New"/>
+                <w:sz w:val="18"/>
+                <w:szCs w:val="18"/>
+              </w:rPr>
+              <w:t>proposed system</w:t>
             </w:r>
           </w:p>
         </w:tc>
@@ -8987,7 +8696,15 @@
                 <w:sz w:val="18"/>
                 <w:szCs w:val="18"/>
               </w:rPr>
-              <w:t>User interface prototype</w:t>
+              <w:t xml:space="preserve">Flow Chart for </w:t>
+            </w:r>
+            <w:r>
+              <w:rPr>
+                <w:rFonts w:ascii="Courier New" w:hAnsi="Courier New" w:cs="Courier New"/>
+                <w:sz w:val="18"/>
+                <w:szCs w:val="18"/>
+              </w:rPr>
+              <w:t>proposed system</w:t>
             </w:r>
           </w:p>
         </w:tc>
@@ -9012,34 +8729,8 @@
                 <w:sz w:val="18"/>
                 <w:szCs w:val="18"/>
               </w:rPr>
-              <w:t xml:space="preserve">Jester, </w:t>
-            </w:r>
-            <w:proofErr w:type="spellStart"/>
-            <w:r>
-              <w:rPr>
-                <w:rFonts w:ascii="Courier New" w:hAnsi="Courier New" w:cs="Courier New"/>
-                <w:sz w:val="18"/>
-                <w:szCs w:val="18"/>
-              </w:rPr>
-              <w:t>Je</w:t>
-            </w:r>
-            <w:r>
-              <w:rPr>
-                <w:rFonts w:ascii="Courier New" w:hAnsi="Courier New" w:cs="Courier New"/>
-                <w:sz w:val="18"/>
-                <w:szCs w:val="18"/>
-              </w:rPr>
-              <w:t>rh</w:t>
-            </w:r>
-            <w:r>
-              <w:rPr>
-                <w:rFonts w:ascii="Courier New" w:hAnsi="Courier New" w:cs="Courier New"/>
-                <w:sz w:val="18"/>
-                <w:szCs w:val="18"/>
-              </w:rPr>
-              <w:t>ome</w:t>
-            </w:r>
-            <w:proofErr w:type="spellEnd"/>
+              <w:t>Jester, Jasmine</w:t>
+            </w:r>
           </w:p>
         </w:tc>
         <w:tc>
@@ -9413,7 +9104,15 @@
                 <w:sz w:val="18"/>
                 <w:szCs w:val="18"/>
               </w:rPr>
-              <w:t>Write discussion for objective number 1</w:t>
+              <w:t xml:space="preserve">Design </w:t>
+            </w:r>
+            <w:r>
+              <w:rPr>
+                <w:rFonts w:ascii="Courier New" w:hAnsi="Courier New" w:cs="Courier New"/>
+                <w:sz w:val="18"/>
+                <w:szCs w:val="18"/>
+              </w:rPr>
+              <w:t>Entity Relation Diagram</w:t>
             </w:r>
           </w:p>
         </w:tc>
@@ -9437,7 +9136,7 @@
                 <w:sz w:val="18"/>
                 <w:szCs w:val="18"/>
               </w:rPr>
-              <w:t>Objective 1 discussions</w:t>
+              <w:t>ERD</w:t>
             </w:r>
           </w:p>
         </w:tc>
@@ -9456,16 +9155,14 @@
                 <w:szCs w:val="18"/>
               </w:rPr>
             </w:pPr>
-            <w:proofErr w:type="spellStart"/>
-            <w:r>
-              <w:rPr>
-                <w:rFonts w:ascii="Courier New" w:hAnsi="Courier New" w:cs="Courier New"/>
-                <w:sz w:val="18"/>
-                <w:szCs w:val="18"/>
-              </w:rPr>
-              <w:t>Danilyn</w:t>
-            </w:r>
-            <w:proofErr w:type="spellEnd"/>
+            <w:r>
+              <w:rPr>
+                <w:rFonts w:ascii="Courier New" w:hAnsi="Courier New" w:cs="Courier New"/>
+                <w:sz w:val="18"/>
+                <w:szCs w:val="18"/>
+              </w:rPr>
+              <w:t>Jester, Jasmine</w:t>
+            </w:r>
           </w:p>
         </w:tc>
         <w:tc>
@@ -9840,7 +9537,15 @@
                 <w:sz w:val="18"/>
                 <w:szCs w:val="18"/>
               </w:rPr>
-              <w:t>Write discussion for objective number 2</w:t>
+              <w:t xml:space="preserve">Design </w:t>
+            </w:r>
+            <w:r>
+              <w:rPr>
+                <w:rFonts w:ascii="Courier New" w:hAnsi="Courier New" w:cs="Courier New"/>
+                <w:sz w:val="18"/>
+                <w:szCs w:val="18"/>
+              </w:rPr>
+              <w:t>Use-Case Diagram</w:t>
             </w:r>
           </w:p>
         </w:tc>
@@ -9864,7 +9569,7 @@
                 <w:sz w:val="18"/>
                 <w:szCs w:val="18"/>
               </w:rPr>
-              <w:t>Objective 2 discussions</w:t>
+              <w:t>Use-case Diagram</w:t>
             </w:r>
           </w:p>
         </w:tc>
@@ -9889,7 +9594,7 @@
                 <w:sz w:val="18"/>
                 <w:szCs w:val="18"/>
               </w:rPr>
-              <w:t>Jester</w:t>
+              <w:t>Jester, Danilyn</w:t>
             </w:r>
           </w:p>
         </w:tc>
@@ -10307,50 +10012,14 @@
                 <w:szCs w:val="18"/>
               </w:rPr>
             </w:pPr>
-            <w:proofErr w:type="spellStart"/>
-            <w:r>
-              <w:rPr>
-                <w:rFonts w:ascii="Courier New" w:hAnsi="Courier New" w:cs="Courier New"/>
-                <w:sz w:val="18"/>
-                <w:szCs w:val="18"/>
-              </w:rPr>
-              <w:t>Danilyn</w:t>
-            </w:r>
-            <w:proofErr w:type="spellEnd"/>
-            <w:r>
-              <w:rPr>
-                <w:rFonts w:ascii="Courier New" w:hAnsi="Courier New" w:cs="Courier New"/>
-                <w:sz w:val="18"/>
-                <w:szCs w:val="18"/>
-              </w:rPr>
-              <w:t xml:space="preserve">, Jasmine, Jester, </w:t>
-            </w:r>
-            <w:proofErr w:type="spellStart"/>
-            <w:r>
-              <w:rPr>
-                <w:rFonts w:ascii="Courier New" w:hAnsi="Courier New" w:cs="Courier New"/>
-                <w:sz w:val="18"/>
-                <w:szCs w:val="18"/>
-              </w:rPr>
-              <w:t>Je</w:t>
-            </w:r>
-            <w:r>
-              <w:rPr>
-                <w:rFonts w:ascii="Courier New" w:hAnsi="Courier New" w:cs="Courier New"/>
-                <w:sz w:val="18"/>
-                <w:szCs w:val="18"/>
-              </w:rPr>
-              <w:t>rh</w:t>
-            </w:r>
-            <w:r>
-              <w:rPr>
-                <w:rFonts w:ascii="Courier New" w:hAnsi="Courier New" w:cs="Courier New"/>
-                <w:sz w:val="18"/>
-                <w:szCs w:val="18"/>
-              </w:rPr>
-              <w:t>ome</w:t>
-            </w:r>
-            <w:proofErr w:type="spellEnd"/>
+            <w:r>
+              <w:rPr>
+                <w:rFonts w:ascii="Courier New" w:hAnsi="Courier New" w:cs="Courier New"/>
+                <w:sz w:val="18"/>
+                <w:szCs w:val="18"/>
+              </w:rPr>
+              <w:t>All</w:t>
+            </w:r>
           </w:p>
         </w:tc>
         <w:tc>
@@ -10725,23 +10394,7 @@
                 <w:sz w:val="18"/>
                 <w:szCs w:val="18"/>
               </w:rPr>
-              <w:t xml:space="preserve">Final </w:t>
-            </w:r>
-            <w:r>
-              <w:rPr>
-                <w:rFonts w:ascii="Courier New" w:hAnsi="Courier New" w:cs="Courier New"/>
-                <w:sz w:val="18"/>
-                <w:szCs w:val="18"/>
-              </w:rPr>
-              <w:t>D</w:t>
-            </w:r>
-            <w:r>
-              <w:rPr>
-                <w:rFonts w:ascii="Courier New" w:hAnsi="Courier New" w:cs="Courier New"/>
-                <w:sz w:val="18"/>
-                <w:szCs w:val="18"/>
-              </w:rPr>
-              <w:t>efense</w:t>
+              <w:t>Final Defense</w:t>
             </w:r>
           </w:p>
         </w:tc>
@@ -10784,50 +10437,14 @@
                 <w:szCs w:val="18"/>
               </w:rPr>
             </w:pPr>
-            <w:proofErr w:type="spellStart"/>
-            <w:r>
-              <w:rPr>
-                <w:rFonts w:ascii="Courier New" w:hAnsi="Courier New" w:cs="Courier New"/>
-                <w:sz w:val="18"/>
-                <w:szCs w:val="18"/>
-              </w:rPr>
-              <w:t>Danilyn</w:t>
-            </w:r>
-            <w:proofErr w:type="spellEnd"/>
-            <w:r>
-              <w:rPr>
-                <w:rFonts w:ascii="Courier New" w:hAnsi="Courier New" w:cs="Courier New"/>
-                <w:sz w:val="18"/>
-                <w:szCs w:val="18"/>
-              </w:rPr>
-              <w:t xml:space="preserve">, Jasmine, Jester, </w:t>
-            </w:r>
-            <w:proofErr w:type="spellStart"/>
-            <w:r>
-              <w:rPr>
-                <w:rFonts w:ascii="Courier New" w:hAnsi="Courier New" w:cs="Courier New"/>
-                <w:sz w:val="18"/>
-                <w:szCs w:val="18"/>
-              </w:rPr>
-              <w:t>Je</w:t>
-            </w:r>
-            <w:r>
-              <w:rPr>
-                <w:rFonts w:ascii="Courier New" w:hAnsi="Courier New" w:cs="Courier New"/>
-                <w:sz w:val="18"/>
-                <w:szCs w:val="18"/>
-              </w:rPr>
-              <w:t>rh</w:t>
-            </w:r>
-            <w:r>
-              <w:rPr>
-                <w:rFonts w:ascii="Courier New" w:hAnsi="Courier New" w:cs="Courier New"/>
-                <w:sz w:val="18"/>
-                <w:szCs w:val="18"/>
-              </w:rPr>
-              <w:t>ome</w:t>
-            </w:r>
-            <w:proofErr w:type="spellEnd"/>
+            <w:r>
+              <w:rPr>
+                <w:rFonts w:ascii="Courier New" w:hAnsi="Courier New" w:cs="Courier New"/>
+                <w:sz w:val="18"/>
+                <w:szCs w:val="18"/>
+              </w:rPr>
+              <w:t>All</w:t>
+            </w:r>
           </w:p>
         </w:tc>
         <w:tc>
@@ -11201,39 +10818,7 @@
                 <w:sz w:val="18"/>
                 <w:szCs w:val="18"/>
               </w:rPr>
-              <w:t xml:space="preserve">Edit manuscript base on </w:t>
-            </w:r>
-            <w:r>
-              <w:rPr>
-                <w:rFonts w:ascii="Courier New" w:hAnsi="Courier New" w:cs="Courier New"/>
-                <w:sz w:val="18"/>
-                <w:szCs w:val="18"/>
-              </w:rPr>
-              <w:t>P</w:t>
-            </w:r>
-            <w:r>
-              <w:rPr>
-                <w:rFonts w:ascii="Courier New" w:hAnsi="Courier New" w:cs="Courier New"/>
-                <w:sz w:val="18"/>
-                <w:szCs w:val="18"/>
-              </w:rPr>
-              <w:t xml:space="preserve">anels’ </w:t>
-            </w:r>
-            <w:r>
-              <w:rPr>
-                <w:rFonts w:ascii="Courier New" w:hAnsi="Courier New" w:cs="Courier New"/>
-                <w:sz w:val="18"/>
-                <w:szCs w:val="18"/>
-              </w:rPr>
-              <w:t>C</w:t>
-            </w:r>
-            <w:r>
-              <w:rPr>
-                <w:rFonts w:ascii="Courier New" w:hAnsi="Courier New" w:cs="Courier New"/>
-                <w:sz w:val="18"/>
-                <w:szCs w:val="18"/>
-              </w:rPr>
-              <w:t>ritic</w:t>
+              <w:t>Edit manuscript base on Panels’ Critic</w:t>
             </w:r>
           </w:p>
         </w:tc>
@@ -11658,55 +11243,15 @@
                 <w:sz w:val="18"/>
                 <w:szCs w:val="18"/>
               </w:rPr>
-              <w:t>Integrate</w:t>
-            </w:r>
-            <w:r>
-              <w:rPr>
-                <w:rFonts w:ascii="Courier New" w:hAnsi="Courier New" w:cs="Courier New"/>
-                <w:sz w:val="18"/>
-                <w:szCs w:val="18"/>
-              </w:rPr>
-              <w:t xml:space="preserve"> Functions </w:t>
-            </w:r>
-            <w:r>
-              <w:rPr>
-                <w:rFonts w:ascii="Courier New" w:hAnsi="Courier New" w:cs="Courier New"/>
-                <w:sz w:val="18"/>
-                <w:szCs w:val="18"/>
-              </w:rPr>
-              <w:t xml:space="preserve">based on </w:t>
-            </w:r>
-            <w:r>
-              <w:rPr>
-                <w:rFonts w:ascii="Courier New" w:hAnsi="Courier New" w:cs="Courier New"/>
-                <w:sz w:val="18"/>
-                <w:szCs w:val="18"/>
-              </w:rPr>
-              <w:t>Panel’s</w:t>
-            </w:r>
-            <w:r>
-              <w:rPr>
-                <w:rFonts w:ascii="Courier New" w:hAnsi="Courier New" w:cs="Courier New"/>
-                <w:sz w:val="18"/>
-                <w:szCs w:val="18"/>
-              </w:rPr>
-              <w:t xml:space="preserve"> </w:t>
-            </w:r>
-            <w:r>
-              <w:rPr>
-                <w:rFonts w:ascii="Courier New" w:hAnsi="Courier New" w:cs="Courier New"/>
-                <w:sz w:val="18"/>
-                <w:szCs w:val="18"/>
-              </w:rPr>
-              <w:t>Critics</w:t>
-            </w:r>
-            <w:r>
-              <w:rPr>
-                <w:rFonts w:ascii="Courier New" w:hAnsi="Courier New" w:cs="Courier New"/>
-                <w:sz w:val="18"/>
-                <w:szCs w:val="18"/>
-              </w:rPr>
-              <w:t xml:space="preserve"> &amp; Backlogs</w:t>
+              <w:t xml:space="preserve">Integrate Functions based on Panel’s Critics &amp; </w:t>
+            </w:r>
+            <w:r>
+              <w:rPr>
+                <w:rFonts w:ascii="Courier New" w:hAnsi="Courier New" w:cs="Courier New"/>
+                <w:sz w:val="18"/>
+                <w:szCs w:val="18"/>
+              </w:rPr>
+              <w:t>Recommendation</w:t>
             </w:r>
           </w:p>
         </w:tc>
@@ -12154,15 +11699,7 @@
                 <w:sz w:val="18"/>
                 <w:szCs w:val="18"/>
               </w:rPr>
-              <w:t xml:space="preserve">Manuscript and </w:t>
-            </w:r>
-            <w:r>
-              <w:rPr>
-                <w:rFonts w:ascii="Courier New" w:hAnsi="Courier New" w:cs="Courier New"/>
-                <w:sz w:val="18"/>
-                <w:szCs w:val="18"/>
-              </w:rPr>
-              <w:t>System</w:t>
+              <w:t>Manuscript and System</w:t>
             </w:r>
           </w:p>
         </w:tc>
@@ -12181,50 +11718,14 @@
                 <w:szCs w:val="18"/>
               </w:rPr>
             </w:pPr>
-            <w:proofErr w:type="spellStart"/>
-            <w:r>
-              <w:rPr>
-                <w:rFonts w:ascii="Courier New" w:hAnsi="Courier New" w:cs="Courier New"/>
-                <w:sz w:val="18"/>
-                <w:szCs w:val="18"/>
-              </w:rPr>
-              <w:t>Je</w:t>
-            </w:r>
-            <w:r>
-              <w:rPr>
-                <w:rFonts w:ascii="Courier New" w:hAnsi="Courier New" w:cs="Courier New"/>
-                <w:sz w:val="18"/>
-                <w:szCs w:val="18"/>
-              </w:rPr>
-              <w:t>rh</w:t>
-            </w:r>
-            <w:r>
-              <w:rPr>
-                <w:rFonts w:ascii="Courier New" w:hAnsi="Courier New" w:cs="Courier New"/>
-                <w:sz w:val="18"/>
-                <w:szCs w:val="18"/>
-              </w:rPr>
-              <w:t>ome</w:t>
-            </w:r>
-            <w:proofErr w:type="spellEnd"/>
-            <w:r>
-              <w:rPr>
-                <w:rFonts w:ascii="Courier New" w:hAnsi="Courier New" w:cs="Courier New"/>
-                <w:sz w:val="18"/>
-                <w:szCs w:val="18"/>
-              </w:rPr>
-              <w:t xml:space="preserve">, </w:t>
-            </w:r>
-            <w:proofErr w:type="spellStart"/>
-            <w:r>
-              <w:rPr>
-                <w:rFonts w:ascii="Courier New" w:hAnsi="Courier New" w:cs="Courier New"/>
-                <w:sz w:val="18"/>
-                <w:szCs w:val="18"/>
-              </w:rPr>
-              <w:t>Danilyn</w:t>
-            </w:r>
-            <w:proofErr w:type="spellEnd"/>
+            <w:r>
+              <w:rPr>
+                <w:rFonts w:ascii="Courier New" w:hAnsi="Courier New" w:cs="Courier New"/>
+                <w:sz w:val="18"/>
+                <w:szCs w:val="18"/>
+              </w:rPr>
+              <w:t>Jerhome, Danilyn</w:t>
+            </w:r>
           </w:p>
         </w:tc>
         <w:tc>
@@ -12642,50 +12143,14 @@
                 <w:szCs w:val="18"/>
               </w:rPr>
             </w:pPr>
-            <w:proofErr w:type="spellStart"/>
-            <w:r>
-              <w:rPr>
-                <w:rFonts w:ascii="Courier New" w:hAnsi="Courier New" w:cs="Courier New"/>
-                <w:sz w:val="18"/>
-                <w:szCs w:val="18"/>
-              </w:rPr>
-              <w:t>Je</w:t>
-            </w:r>
-            <w:r>
-              <w:rPr>
-                <w:rFonts w:ascii="Courier New" w:hAnsi="Courier New" w:cs="Courier New"/>
-                <w:sz w:val="18"/>
-                <w:szCs w:val="18"/>
-              </w:rPr>
-              <w:t>rh</w:t>
-            </w:r>
-            <w:r>
-              <w:rPr>
-                <w:rFonts w:ascii="Courier New" w:hAnsi="Courier New" w:cs="Courier New"/>
-                <w:sz w:val="18"/>
-                <w:szCs w:val="18"/>
-              </w:rPr>
-              <w:t>ome</w:t>
-            </w:r>
-            <w:proofErr w:type="spellEnd"/>
-            <w:r>
-              <w:rPr>
-                <w:rFonts w:ascii="Courier New" w:hAnsi="Courier New" w:cs="Courier New"/>
-                <w:sz w:val="18"/>
-                <w:szCs w:val="18"/>
-              </w:rPr>
-              <w:t xml:space="preserve">, </w:t>
-            </w:r>
-            <w:proofErr w:type="spellStart"/>
-            <w:r>
-              <w:rPr>
-                <w:rFonts w:ascii="Courier New" w:hAnsi="Courier New" w:cs="Courier New"/>
-                <w:sz w:val="18"/>
-                <w:szCs w:val="18"/>
-              </w:rPr>
-              <w:t>Danilyn</w:t>
-            </w:r>
-            <w:proofErr w:type="spellEnd"/>
+            <w:r>
+              <w:rPr>
+                <w:rFonts w:ascii="Courier New" w:hAnsi="Courier New" w:cs="Courier New"/>
+                <w:sz w:val="18"/>
+                <w:szCs w:val="18"/>
+              </w:rPr>
+              <w:t>Jerhome, Danilyn</w:t>
+            </w:r>
           </w:p>
         </w:tc>
         <w:tc>
@@ -13035,7 +12500,6 @@
                 <w:sz w:val="18"/>
                 <w:szCs w:val="18"/>
               </w:rPr>
-              <w:lastRenderedPageBreak/>
               <w:t>27</w:t>
             </w:r>
           </w:p>
@@ -13103,23 +12567,13 @@
                 <w:szCs w:val="18"/>
               </w:rPr>
             </w:pPr>
-            <w:proofErr w:type="spellStart"/>
-            <w:r>
-              <w:rPr>
-                <w:rFonts w:ascii="Courier New" w:hAnsi="Courier New" w:cs="Courier New"/>
-                <w:sz w:val="18"/>
-                <w:szCs w:val="18"/>
-              </w:rPr>
-              <w:t>Danilyn</w:t>
-            </w:r>
-            <w:proofErr w:type="spellEnd"/>
-            <w:r>
-              <w:rPr>
-                <w:rFonts w:ascii="Courier New" w:hAnsi="Courier New" w:cs="Courier New"/>
-                <w:sz w:val="18"/>
-                <w:szCs w:val="18"/>
-              </w:rPr>
-              <w:t>, Jasmine</w:t>
+            <w:r>
+              <w:rPr>
+                <w:rFonts w:ascii="Courier New" w:hAnsi="Courier New" w:cs="Courier New"/>
+                <w:sz w:val="18"/>
+                <w:szCs w:val="18"/>
+              </w:rPr>
+              <w:t>Danilyn, Jasmine</w:t>
             </w:r>
           </w:p>
         </w:tc>
@@ -13471,6 +12925,7 @@
                 <w:sz w:val="18"/>
                 <w:szCs w:val="18"/>
               </w:rPr>
+              <w:lastRenderedPageBreak/>
               <w:t>28</w:t>
             </w:r>
           </w:p>
@@ -13895,6 +13350,15 @@
         </w:rPr>
         <w:tab/>
       </w:r>
+    </w:p>
+    <w:p>
+      <w:pPr>
+        <w:rPr>
+          <w:rFonts w:ascii="Courier New" w:hAnsi="Courier New" w:cs="Courier New"/>
+          <w:sz w:val="18"/>
+          <w:szCs w:val="18"/>
+        </w:rPr>
+      </w:pPr>
     </w:p>
     <w:p>
       <w:pPr>
@@ -15441,7 +14905,6 @@
                 <w:szCs w:val="18"/>
               </w:rPr>
             </w:pPr>
-            <w:proofErr w:type="spellStart"/>
             <w:r>
               <w:rPr>
                 <w:rFonts w:ascii="Courier New" w:hAnsi="Courier New" w:cs="Courier New"/>
@@ -15450,7 +14913,14 @@
               </w:rPr>
               <w:t>Jerhome</w:t>
             </w:r>
-            <w:proofErr w:type="spellEnd"/>
+            <w:r>
+              <w:rPr>
+                <w:rFonts w:ascii="Courier New" w:hAnsi="Courier New" w:cs="Courier New"/>
+                <w:sz w:val="18"/>
+                <w:szCs w:val="18"/>
+              </w:rPr>
+              <w:t>, Jester</w:t>
+            </w:r>
           </w:p>
         </w:tc>
         <w:tc>
@@ -15633,7 +15103,15 @@
                 <w:sz w:val="18"/>
                 <w:szCs w:val="18"/>
               </w:rPr>
-              <w:t>Identify user requirements</w:t>
+              <w:t xml:space="preserve">Identify </w:t>
+            </w:r>
+            <w:r>
+              <w:rPr>
+                <w:rFonts w:ascii="Courier New" w:hAnsi="Courier New" w:cs="Courier New"/>
+                <w:sz w:val="18"/>
+                <w:szCs w:val="18"/>
+              </w:rPr>
+              <w:t>Product Backlogs</w:t>
             </w:r>
           </w:p>
         </w:tc>
@@ -15657,7 +15135,7 @@
                 <w:sz w:val="18"/>
                 <w:szCs w:val="18"/>
               </w:rPr>
-              <w:t>User requirements</w:t>
+              <w:t>Product Backlogs</w:t>
             </w:r>
           </w:p>
         </w:tc>
@@ -15676,18 +15154,22 @@
                 <w:szCs w:val="18"/>
               </w:rPr>
             </w:pPr>
-            <w:proofErr w:type="spellStart"/>
-            <w:proofErr w:type="gramStart"/>
-            <w:r>
-              <w:rPr>
-                <w:rFonts w:ascii="Courier New" w:hAnsi="Courier New" w:cs="Courier New"/>
-                <w:sz w:val="18"/>
-                <w:szCs w:val="18"/>
-              </w:rPr>
-              <w:t>Jester,Jasmine</w:t>
-            </w:r>
-            <w:proofErr w:type="spellEnd"/>
-            <w:proofErr w:type="gramEnd"/>
+            <w:r>
+              <w:rPr>
+                <w:rFonts w:ascii="Courier New" w:hAnsi="Courier New" w:cs="Courier New"/>
+                <w:sz w:val="18"/>
+                <w:szCs w:val="18"/>
+              </w:rPr>
+              <w:t>Jerhome, Jasmine</w:t>
+            </w:r>
+            <w:r>
+              <w:rPr>
+                <w:rFonts w:ascii="Courier New" w:hAnsi="Courier New" w:cs="Courier New"/>
+                <w:sz w:val="18"/>
+                <w:szCs w:val="18"/>
+              </w:rPr>
+              <w:t>, Jasmine</w:t>
+            </w:r>
           </w:p>
         </w:tc>
         <w:tc>
@@ -15873,7 +15355,7 @@
                 <w:sz w:val="18"/>
                 <w:szCs w:val="18"/>
               </w:rPr>
-              <w:t>Write code of the system</w:t>
+              <w:t>Create Trello Board</w:t>
             </w:r>
           </w:p>
         </w:tc>
@@ -15897,7 +15379,7 @@
                 <w:sz w:val="18"/>
                 <w:szCs w:val="18"/>
               </w:rPr>
-              <w:t>Forms, User interface</w:t>
+              <w:t>Trello Board Setup</w:t>
             </w:r>
           </w:p>
         </w:tc>
@@ -15916,18 +15398,14 @@
                 <w:szCs w:val="18"/>
               </w:rPr>
             </w:pPr>
-            <w:proofErr w:type="spellStart"/>
-            <w:proofErr w:type="gramStart"/>
-            <w:r>
-              <w:rPr>
-                <w:rFonts w:ascii="Courier New" w:hAnsi="Courier New" w:cs="Courier New"/>
-                <w:sz w:val="18"/>
-                <w:szCs w:val="18"/>
-              </w:rPr>
-              <w:t>Jerhome,Jasmine</w:t>
-            </w:r>
-            <w:proofErr w:type="spellEnd"/>
-            <w:proofErr w:type="gramEnd"/>
+            <w:r>
+              <w:rPr>
+                <w:rFonts w:ascii="Courier New" w:hAnsi="Courier New" w:cs="Courier New"/>
+                <w:sz w:val="18"/>
+                <w:szCs w:val="18"/>
+              </w:rPr>
+              <w:t>Danilyn, Jasmine</w:t>
+            </w:r>
           </w:p>
         </w:tc>
         <w:tc>
@@ -16112,7 +15590,7 @@
                 <w:sz w:val="18"/>
                 <w:szCs w:val="18"/>
               </w:rPr>
-              <w:t>Test and debug the system</w:t>
+              <w:t>Create GitHub Repository</w:t>
             </w:r>
           </w:p>
         </w:tc>
@@ -16136,7 +15614,7 @@
                 <w:sz w:val="18"/>
                 <w:szCs w:val="18"/>
               </w:rPr>
-              <w:t>Forms, User interface</w:t>
+              <w:t>GitHub Repositories</w:t>
             </w:r>
           </w:p>
         </w:tc>
@@ -16155,18 +15633,14 @@
                 <w:szCs w:val="18"/>
               </w:rPr>
             </w:pPr>
-            <w:proofErr w:type="spellStart"/>
-            <w:proofErr w:type="gramStart"/>
-            <w:r>
-              <w:rPr>
-                <w:rFonts w:ascii="Courier New" w:hAnsi="Courier New" w:cs="Courier New"/>
-                <w:sz w:val="18"/>
-                <w:szCs w:val="18"/>
-              </w:rPr>
-              <w:t>Danilyn,Jasmine</w:t>
-            </w:r>
-            <w:proofErr w:type="spellEnd"/>
-            <w:proofErr w:type="gramEnd"/>
+            <w:r>
+              <w:rPr>
+                <w:rFonts w:ascii="Courier New" w:hAnsi="Courier New" w:cs="Courier New"/>
+                <w:sz w:val="18"/>
+                <w:szCs w:val="18"/>
+              </w:rPr>
+              <w:t>Jester, Jasmine</w:t>
+            </w:r>
           </w:p>
         </w:tc>
         <w:tc>
@@ -16352,7 +15826,7 @@
                 <w:sz w:val="18"/>
                 <w:szCs w:val="18"/>
               </w:rPr>
-              <w:t>Consultation to adviser</w:t>
+              <w:t>Write a code of the system</w:t>
             </w:r>
           </w:p>
         </w:tc>
@@ -16376,7 +15850,7 @@
                 <w:sz w:val="18"/>
                 <w:szCs w:val="18"/>
               </w:rPr>
-              <w:t>Integrated features functionality</w:t>
+              <w:t>UI, UX, Sprint backlogs</w:t>
             </w:r>
           </w:p>
         </w:tc>
@@ -16395,18 +15869,14 @@
                 <w:szCs w:val="18"/>
               </w:rPr>
             </w:pPr>
-            <w:proofErr w:type="spellStart"/>
-            <w:proofErr w:type="gramStart"/>
-            <w:r>
-              <w:rPr>
-                <w:rFonts w:ascii="Courier New" w:hAnsi="Courier New" w:cs="Courier New"/>
-                <w:sz w:val="18"/>
-                <w:szCs w:val="18"/>
-              </w:rPr>
-              <w:t>Jester,Jerhome</w:t>
-            </w:r>
-            <w:proofErr w:type="spellEnd"/>
-            <w:proofErr w:type="gramEnd"/>
+            <w:r>
+              <w:rPr>
+                <w:rFonts w:ascii="Courier New" w:hAnsi="Courier New" w:cs="Courier New"/>
+                <w:sz w:val="18"/>
+                <w:szCs w:val="18"/>
+              </w:rPr>
+              <w:t>Jerhome</w:t>
+            </w:r>
           </w:p>
         </w:tc>
         <w:tc>
@@ -16579,22 +16049,10 @@
             <w:r>
               <w:rPr>
                 <w:rFonts w:ascii="Courier New" w:hAnsi="Courier New" w:cs="Courier New"/>
-                <w:b/>
-                <w:bCs/>
-                <w:sz w:val="18"/>
-                <w:szCs w:val="18"/>
-              </w:rPr>
-              <w:t xml:space="preserve">Chapter </w:t>
-            </w:r>
-            <w:r>
-              <w:rPr>
-                <w:rFonts w:ascii="Courier New" w:hAnsi="Courier New" w:cs="Courier New"/>
-                <w:b/>
-                <w:bCs/>
-                <w:sz w:val="18"/>
-                <w:szCs w:val="18"/>
-              </w:rPr>
-              <w:t>4</w:t>
+                <w:sz w:val="18"/>
+                <w:szCs w:val="18"/>
+              </w:rPr>
+              <w:t>Test and debug the system and Create Backlogs</w:t>
             </w:r>
           </w:p>
         </w:tc>
@@ -16612,6 +16070,14 @@
                 <w:szCs w:val="18"/>
               </w:rPr>
             </w:pPr>
+            <w:r>
+              <w:rPr>
+                <w:rFonts w:ascii="Courier New" w:hAnsi="Courier New" w:cs="Courier New"/>
+                <w:sz w:val="18"/>
+                <w:szCs w:val="18"/>
+              </w:rPr>
+              <w:t>UI, UX, Sprint backlogs</w:t>
+            </w:r>
           </w:p>
         </w:tc>
         <w:tc>
@@ -16629,6 +16095,22 @@
                 <w:szCs w:val="18"/>
               </w:rPr>
             </w:pPr>
+            <w:r>
+              <w:rPr>
+                <w:rFonts w:ascii="Courier New" w:hAnsi="Courier New" w:cs="Courier New"/>
+                <w:sz w:val="18"/>
+                <w:szCs w:val="18"/>
+              </w:rPr>
+              <w:t>Jerhome, Jester</w:t>
+            </w:r>
+            <w:r>
+              <w:rPr>
+                <w:rFonts w:ascii="Courier New" w:hAnsi="Courier New" w:cs="Courier New"/>
+                <w:sz w:val="18"/>
+                <w:szCs w:val="18"/>
+              </w:rPr>
+              <w:t>, Jasmine</w:t>
+            </w:r>
           </w:p>
         </w:tc>
         <w:tc>
@@ -16814,23 +16296,7 @@
                 <w:sz w:val="18"/>
                 <w:szCs w:val="18"/>
               </w:rPr>
-              <w:t xml:space="preserve">Write </w:t>
-            </w:r>
-            <w:r>
-              <w:rPr>
-                <w:rFonts w:ascii="Courier New" w:hAnsi="Courier New" w:cs="Courier New"/>
-                <w:sz w:val="18"/>
-                <w:szCs w:val="18"/>
-              </w:rPr>
-              <w:t>Chapter</w:t>
-            </w:r>
-            <w:r>
-              <w:rPr>
-                <w:rFonts w:ascii="Courier New" w:hAnsi="Courier New" w:cs="Courier New"/>
-                <w:sz w:val="18"/>
-                <w:szCs w:val="18"/>
-              </w:rPr>
-              <w:t xml:space="preserve"> 4</w:t>
+              <w:t>Consultation to adviser</w:t>
             </w:r>
           </w:p>
         </w:tc>
@@ -16854,7 +16320,7 @@
                 <w:sz w:val="18"/>
                 <w:szCs w:val="18"/>
               </w:rPr>
-              <w:t>Chapter 4 documents</w:t>
+              <w:t>Integrated features functionality</w:t>
             </w:r>
           </w:p>
         </w:tc>
@@ -16873,18 +16339,14 @@
                 <w:szCs w:val="18"/>
               </w:rPr>
             </w:pPr>
-            <w:proofErr w:type="spellStart"/>
-            <w:proofErr w:type="gramStart"/>
-            <w:r>
-              <w:rPr>
-                <w:rFonts w:ascii="Courier New" w:hAnsi="Courier New" w:cs="Courier New"/>
-                <w:sz w:val="18"/>
-                <w:szCs w:val="18"/>
-              </w:rPr>
-              <w:t>Jester,Jasmine</w:t>
-            </w:r>
-            <w:proofErr w:type="spellEnd"/>
-            <w:proofErr w:type="gramEnd"/>
+            <w:r>
+              <w:rPr>
+                <w:rFonts w:ascii="Courier New" w:hAnsi="Courier New" w:cs="Courier New"/>
+                <w:sz w:val="18"/>
+                <w:szCs w:val="18"/>
+              </w:rPr>
+              <w:t>Danilyn, Jerhome</w:t>
+            </w:r>
           </w:p>
         </w:tc>
         <w:tc>
@@ -17066,10 +16528,22 @@
             <w:r>
               <w:rPr>
                 <w:rFonts w:ascii="Courier New" w:hAnsi="Courier New" w:cs="Courier New"/>
-                <w:sz w:val="18"/>
-                <w:szCs w:val="18"/>
-              </w:rPr>
-              <w:t>Consultation to adviser</w:t>
+                <w:b/>
+                <w:bCs/>
+                <w:sz w:val="18"/>
+                <w:szCs w:val="18"/>
+              </w:rPr>
+              <w:t xml:space="preserve">Chapter </w:t>
+            </w:r>
+            <w:r>
+              <w:rPr>
+                <w:rFonts w:ascii="Courier New" w:hAnsi="Courier New" w:cs="Courier New"/>
+                <w:b/>
+                <w:bCs/>
+                <w:sz w:val="18"/>
+                <w:szCs w:val="18"/>
+              </w:rPr>
+              <w:t>4</w:t>
             </w:r>
           </w:p>
         </w:tc>
@@ -17087,14 +16561,6 @@
                 <w:szCs w:val="18"/>
               </w:rPr>
             </w:pPr>
-            <w:r>
-              <w:rPr>
-                <w:rFonts w:ascii="Courier New" w:hAnsi="Courier New" w:cs="Courier New"/>
-                <w:sz w:val="18"/>
-                <w:szCs w:val="18"/>
-              </w:rPr>
-              <w:t>Edited chapter 4 documents</w:t>
-            </w:r>
           </w:p>
         </w:tc>
         <w:tc>
@@ -17112,18 +16578,6 @@
                 <w:szCs w:val="18"/>
               </w:rPr>
             </w:pPr>
-            <w:proofErr w:type="spellStart"/>
-            <w:proofErr w:type="gramStart"/>
-            <w:r>
-              <w:rPr>
-                <w:rFonts w:ascii="Courier New" w:hAnsi="Courier New" w:cs="Courier New"/>
-                <w:sz w:val="18"/>
-                <w:szCs w:val="18"/>
-              </w:rPr>
-              <w:t>Jester,Danilyn</w:t>
-            </w:r>
-            <w:proofErr w:type="spellEnd"/>
-            <w:proofErr w:type="gramEnd"/>
           </w:p>
         </w:tc>
         <w:tc>
@@ -17307,12 +16761,26 @@
             <w:r>
               <w:rPr>
                 <w:rFonts w:ascii="Courier New" w:hAnsi="Courier New" w:cs="Courier New"/>
-                <w:b/>
-                <w:bCs/>
-                <w:sz w:val="18"/>
-                <w:szCs w:val="18"/>
-              </w:rPr>
-              <w:t>Chapter 5</w:t>
+                <w:sz w:val="18"/>
+                <w:szCs w:val="18"/>
+              </w:rPr>
+              <w:t xml:space="preserve">Write </w:t>
+            </w:r>
+            <w:r>
+              <w:rPr>
+                <w:rFonts w:ascii="Courier New" w:hAnsi="Courier New" w:cs="Courier New"/>
+                <w:sz w:val="18"/>
+                <w:szCs w:val="18"/>
+              </w:rPr>
+              <w:t>Chapter</w:t>
+            </w:r>
+            <w:r>
+              <w:rPr>
+                <w:rFonts w:ascii="Courier New" w:hAnsi="Courier New" w:cs="Courier New"/>
+                <w:sz w:val="18"/>
+                <w:szCs w:val="18"/>
+              </w:rPr>
+              <w:t xml:space="preserve"> 4</w:t>
             </w:r>
           </w:p>
         </w:tc>
@@ -17330,6 +16798,14 @@
                 <w:szCs w:val="18"/>
               </w:rPr>
             </w:pPr>
+            <w:r>
+              <w:rPr>
+                <w:rFonts w:ascii="Courier New" w:hAnsi="Courier New" w:cs="Courier New"/>
+                <w:sz w:val="18"/>
+                <w:szCs w:val="18"/>
+              </w:rPr>
+              <w:t>Chapter 4 documents</w:t>
+            </w:r>
           </w:p>
         </w:tc>
         <w:tc>
@@ -17347,6 +16823,16 @@
                 <w:szCs w:val="18"/>
               </w:rPr>
             </w:pPr>
+            <w:proofErr w:type="gramStart"/>
+            <w:r>
+              <w:rPr>
+                <w:rFonts w:ascii="Courier New" w:hAnsi="Courier New" w:cs="Courier New"/>
+                <w:sz w:val="18"/>
+                <w:szCs w:val="18"/>
+              </w:rPr>
+              <w:t>Jester,Jasmine</w:t>
+            </w:r>
+            <w:proofErr w:type="gramEnd"/>
           </w:p>
         </w:tc>
         <w:tc>
@@ -17531,7 +17017,7 @@
                 <w:sz w:val="18"/>
                 <w:szCs w:val="18"/>
               </w:rPr>
-              <w:t>Write chapter 5</w:t>
+              <w:t>Consultation to adviser</w:t>
             </w:r>
           </w:p>
         </w:tc>
@@ -17555,7 +17041,7 @@
                 <w:sz w:val="18"/>
                 <w:szCs w:val="18"/>
               </w:rPr>
-              <w:t>Chapter 5 documents</w:t>
+              <w:t>Edited chapter 4 documents</w:t>
             </w:r>
           </w:p>
         </w:tc>
@@ -17574,7 +17060,6 @@
                 <w:szCs w:val="18"/>
               </w:rPr>
             </w:pPr>
-            <w:proofErr w:type="spellStart"/>
             <w:proofErr w:type="gramStart"/>
             <w:r>
               <w:rPr>
@@ -17582,9 +17067,8 @@
                 <w:sz w:val="18"/>
                 <w:szCs w:val="18"/>
               </w:rPr>
-              <w:t>Danilyn,Jerhome</w:t>
-            </w:r>
-            <w:proofErr w:type="spellEnd"/>
+              <w:t>Jester,Danilyn</w:t>
+            </w:r>
             <w:proofErr w:type="gramEnd"/>
           </w:p>
         </w:tc>
@@ -17768,10 +17252,12 @@
             <w:r>
               <w:rPr>
                 <w:rFonts w:ascii="Courier New" w:hAnsi="Courier New" w:cs="Courier New"/>
-                <w:sz w:val="18"/>
-                <w:szCs w:val="18"/>
-              </w:rPr>
-              <w:t>Consultation to adviser</w:t>
+                <w:b/>
+                <w:bCs/>
+                <w:sz w:val="18"/>
+                <w:szCs w:val="18"/>
+              </w:rPr>
+              <w:t>Chapter 5</w:t>
             </w:r>
           </w:p>
         </w:tc>
@@ -17789,14 +17275,6 @@
                 <w:szCs w:val="18"/>
               </w:rPr>
             </w:pPr>
-            <w:r>
-              <w:rPr>
-                <w:rFonts w:ascii="Courier New" w:hAnsi="Courier New" w:cs="Courier New"/>
-                <w:sz w:val="18"/>
-                <w:szCs w:val="18"/>
-              </w:rPr>
-              <w:t>Edited chapter 5 documents</w:t>
-            </w:r>
           </w:p>
         </w:tc>
         <w:tc>
@@ -17814,16 +17292,6 @@
                 <w:szCs w:val="18"/>
               </w:rPr>
             </w:pPr>
-            <w:proofErr w:type="spellStart"/>
-            <w:r>
-              <w:rPr>
-                <w:rFonts w:ascii="Courier New" w:hAnsi="Courier New" w:cs="Courier New"/>
-                <w:sz w:val="18"/>
-                <w:szCs w:val="18"/>
-              </w:rPr>
-              <w:t>Jerhome</w:t>
-            </w:r>
-            <w:proofErr w:type="spellEnd"/>
           </w:p>
         </w:tc>
         <w:tc>
@@ -18008,7 +17476,7 @@
                 <w:sz w:val="18"/>
                 <w:szCs w:val="18"/>
               </w:rPr>
-              <w:t>Finalize manuscript copy: Title page to Appendices</w:t>
+              <w:t>Write chapter 5</w:t>
             </w:r>
           </w:p>
         </w:tc>
@@ -18032,7 +17500,7 @@
                 <w:sz w:val="18"/>
                 <w:szCs w:val="18"/>
               </w:rPr>
-              <w:t>Bind Manuscript</w:t>
+              <w:t>Chapter 5 documents</w:t>
             </w:r>
           </w:p>
         </w:tc>
@@ -18051,18 +17519,22 @@
                 <w:szCs w:val="18"/>
               </w:rPr>
             </w:pPr>
-            <w:proofErr w:type="spellStart"/>
-            <w:proofErr w:type="gramStart"/>
-            <w:r>
-              <w:rPr>
-                <w:rFonts w:ascii="Courier New" w:hAnsi="Courier New" w:cs="Courier New"/>
-                <w:sz w:val="18"/>
-                <w:szCs w:val="18"/>
-              </w:rPr>
-              <w:t>Jerhome,Jester</w:t>
-            </w:r>
-            <w:proofErr w:type="spellEnd"/>
-            <w:proofErr w:type="gramEnd"/>
+            <w:r>
+              <w:rPr>
+                <w:rFonts w:ascii="Courier New" w:hAnsi="Courier New" w:cs="Courier New"/>
+                <w:sz w:val="18"/>
+                <w:szCs w:val="18"/>
+              </w:rPr>
+              <w:t>Danilyn</w:t>
+            </w:r>
+            <w:r>
+              <w:rPr>
+                <w:rFonts w:ascii="Courier New" w:hAnsi="Courier New" w:cs="Courier New"/>
+                <w:sz w:val="18"/>
+                <w:szCs w:val="18"/>
+              </w:rPr>
+              <w:t>, Jasmine</w:t>
+            </w:r>
           </w:p>
         </w:tc>
         <w:tc>
@@ -18248,7 +17720,7 @@
                 <w:sz w:val="18"/>
                 <w:szCs w:val="18"/>
               </w:rPr>
-              <w:t>Submit manuscript copy</w:t>
+              <w:t>Consultation to adviser</w:t>
             </w:r>
           </w:p>
         </w:tc>
@@ -18272,7 +17744,7 @@
                 <w:sz w:val="18"/>
                 <w:szCs w:val="18"/>
               </w:rPr>
-              <w:t>Indorsed Manuscript</w:t>
+              <w:t>Edited chapter 5 documents</w:t>
             </w:r>
           </w:p>
         </w:tc>
@@ -18291,18 +17763,14 @@
                 <w:szCs w:val="18"/>
               </w:rPr>
             </w:pPr>
-            <w:proofErr w:type="spellStart"/>
-            <w:proofErr w:type="gramStart"/>
-            <w:r>
-              <w:rPr>
-                <w:rFonts w:ascii="Courier New" w:hAnsi="Courier New" w:cs="Courier New"/>
-                <w:sz w:val="18"/>
-                <w:szCs w:val="18"/>
-              </w:rPr>
-              <w:t>Jerhome,Jester</w:t>
-            </w:r>
-            <w:proofErr w:type="spellEnd"/>
-            <w:proofErr w:type="gramEnd"/>
+            <w:r>
+              <w:rPr>
+                <w:rFonts w:ascii="Courier New" w:hAnsi="Courier New" w:cs="Courier New"/>
+                <w:sz w:val="18"/>
+                <w:szCs w:val="18"/>
+              </w:rPr>
+              <w:t>Jester</w:t>
+            </w:r>
           </w:p>
         </w:tc>
         <w:tc>
@@ -18487,7 +17955,7 @@
                 <w:sz w:val="18"/>
                 <w:szCs w:val="18"/>
               </w:rPr>
-              <w:t>Brainstorming with the group</w:t>
+              <w:t>Finalize manuscript copy: Title page to Appendices</w:t>
             </w:r>
           </w:p>
         </w:tc>
@@ -18511,7 +17979,7 @@
                 <w:sz w:val="18"/>
                 <w:szCs w:val="18"/>
               </w:rPr>
-              <w:t>PowerPoint Presentation</w:t>
+              <w:t>Bind Manuscript</w:t>
             </w:r>
           </w:p>
         </w:tc>
@@ -18530,18 +17998,38 @@
                 <w:szCs w:val="18"/>
               </w:rPr>
             </w:pPr>
-            <w:proofErr w:type="spellStart"/>
-            <w:proofErr w:type="gramStart"/>
-            <w:r>
-              <w:rPr>
-                <w:rFonts w:ascii="Courier New" w:hAnsi="Courier New" w:cs="Courier New"/>
-                <w:sz w:val="18"/>
-                <w:szCs w:val="18"/>
-              </w:rPr>
-              <w:t>Jester,Jasmine</w:t>
-            </w:r>
-            <w:proofErr w:type="spellEnd"/>
-            <w:proofErr w:type="gramEnd"/>
+            <w:r>
+              <w:rPr>
+                <w:rFonts w:ascii="Courier New" w:hAnsi="Courier New" w:cs="Courier New"/>
+                <w:sz w:val="18"/>
+                <w:szCs w:val="18"/>
+              </w:rPr>
+              <w:t>Jasmine</w:t>
+            </w:r>
+            <w:r>
+              <w:rPr>
+                <w:rFonts w:ascii="Courier New" w:hAnsi="Courier New" w:cs="Courier New"/>
+                <w:sz w:val="18"/>
+                <w:szCs w:val="18"/>
+              </w:rPr>
+              <w:t>,</w:t>
+            </w:r>
+            <w:r>
+              <w:rPr>
+                <w:rFonts w:ascii="Courier New" w:hAnsi="Courier New" w:cs="Courier New"/>
+                <w:sz w:val="18"/>
+                <w:szCs w:val="18"/>
+              </w:rPr>
+              <w:t xml:space="preserve"> </w:t>
+            </w:r>
+            <w:r>
+              <w:rPr>
+                <w:rFonts w:ascii="Courier New" w:hAnsi="Courier New" w:cs="Courier New"/>
+                <w:sz w:val="18"/>
+                <w:szCs w:val="18"/>
+              </w:rPr>
+              <w:t>Jester</w:t>
+            </w:r>
           </w:p>
         </w:tc>
         <w:tc>
@@ -18727,7 +18215,7 @@
                 <w:sz w:val="18"/>
                 <w:szCs w:val="18"/>
               </w:rPr>
-              <w:t>Final defense</w:t>
+              <w:t>Submit manuscript copy</w:t>
             </w:r>
           </w:p>
         </w:tc>
@@ -18751,7 +18239,7 @@
                 <w:sz w:val="18"/>
                 <w:szCs w:val="18"/>
               </w:rPr>
-              <w:t>Collated Recommendations</w:t>
+              <w:t>Indorsed Manuscript</w:t>
             </w:r>
           </w:p>
         </w:tc>
@@ -18770,18 +18258,30 @@
                 <w:szCs w:val="18"/>
               </w:rPr>
             </w:pPr>
-            <w:proofErr w:type="spellStart"/>
-            <w:proofErr w:type="gramStart"/>
-            <w:r>
-              <w:rPr>
-                <w:rFonts w:ascii="Courier New" w:hAnsi="Courier New" w:cs="Courier New"/>
-                <w:sz w:val="18"/>
-                <w:szCs w:val="18"/>
-              </w:rPr>
-              <w:t>Jester,Jasmine</w:t>
-            </w:r>
-            <w:proofErr w:type="spellEnd"/>
-            <w:proofErr w:type="gramEnd"/>
+            <w:r>
+              <w:rPr>
+                <w:rFonts w:ascii="Courier New" w:hAnsi="Courier New" w:cs="Courier New"/>
+                <w:sz w:val="18"/>
+                <w:szCs w:val="18"/>
+              </w:rPr>
+              <w:t>Jerhome,</w:t>
+            </w:r>
+            <w:r>
+              <w:rPr>
+                <w:rFonts w:ascii="Courier New" w:hAnsi="Courier New" w:cs="Courier New"/>
+                <w:sz w:val="18"/>
+                <w:szCs w:val="18"/>
+              </w:rPr>
+              <w:t xml:space="preserve"> </w:t>
+            </w:r>
+            <w:r>
+              <w:rPr>
+                <w:rFonts w:ascii="Courier New" w:hAnsi="Courier New" w:cs="Courier New"/>
+                <w:sz w:val="18"/>
+                <w:szCs w:val="18"/>
+              </w:rPr>
+              <w:t>Jester</w:t>
+            </w:r>
           </w:p>
         </w:tc>
         <w:tc>
@@ -18966,7 +18466,7 @@
                 <w:sz w:val="18"/>
                 <w:szCs w:val="18"/>
               </w:rPr>
-              <w:t>Edit manuscript base on panels’ critic</w:t>
+              <w:t>Brainstorming with the group</w:t>
             </w:r>
           </w:p>
         </w:tc>
@@ -18990,7 +18490,7 @@
                 <w:sz w:val="18"/>
                 <w:szCs w:val="18"/>
               </w:rPr>
-              <w:t>Edited manuscript</w:t>
+              <w:t>PowerPoint Presentation</w:t>
             </w:r>
           </w:p>
         </w:tc>
@@ -19009,18 +18509,14 @@
                 <w:szCs w:val="18"/>
               </w:rPr>
             </w:pPr>
-            <w:proofErr w:type="spellStart"/>
-            <w:proofErr w:type="gramStart"/>
-            <w:r>
-              <w:rPr>
-                <w:rFonts w:ascii="Courier New" w:hAnsi="Courier New" w:cs="Courier New"/>
-                <w:sz w:val="18"/>
-                <w:szCs w:val="18"/>
-              </w:rPr>
-              <w:t>Jester,Jerhome</w:t>
-            </w:r>
-            <w:proofErr w:type="spellEnd"/>
-            <w:proofErr w:type="gramEnd"/>
+            <w:r>
+              <w:rPr>
+                <w:rFonts w:ascii="Courier New" w:hAnsi="Courier New" w:cs="Courier New"/>
+                <w:sz w:val="18"/>
+                <w:szCs w:val="18"/>
+              </w:rPr>
+              <w:t>All</w:t>
+            </w:r>
           </w:p>
         </w:tc>
         <w:tc>
@@ -19206,7 +18702,7 @@
                 <w:sz w:val="18"/>
                 <w:szCs w:val="18"/>
               </w:rPr>
-              <w:t>Integrated functions based on panels’ critic</w:t>
+              <w:t>Final defense</w:t>
             </w:r>
           </w:p>
         </w:tc>
@@ -19230,7 +18726,7 @@
                 <w:sz w:val="18"/>
                 <w:szCs w:val="18"/>
               </w:rPr>
-              <w:t>System v2</w:t>
+              <w:t>Collated Recommendations</w:t>
             </w:r>
           </w:p>
         </w:tc>
@@ -19249,16 +18745,14 @@
                 <w:szCs w:val="18"/>
               </w:rPr>
             </w:pPr>
-            <w:proofErr w:type="spellStart"/>
-            <w:r>
-              <w:rPr>
-                <w:rFonts w:ascii="Courier New" w:hAnsi="Courier New" w:cs="Courier New"/>
-                <w:sz w:val="18"/>
-                <w:szCs w:val="18"/>
-              </w:rPr>
-              <w:t>Danilyn</w:t>
-            </w:r>
-            <w:proofErr w:type="spellEnd"/>
+            <w:r>
+              <w:rPr>
+                <w:rFonts w:ascii="Courier New" w:hAnsi="Courier New" w:cs="Courier New"/>
+                <w:sz w:val="18"/>
+                <w:szCs w:val="18"/>
+              </w:rPr>
+              <w:t>All</w:t>
+            </w:r>
           </w:p>
         </w:tc>
         <w:tc>
@@ -19443,7 +18937,7 @@
                 <w:sz w:val="18"/>
                 <w:szCs w:val="18"/>
               </w:rPr>
-              <w:t>Present edited manuscript and system</w:t>
+              <w:t>Edit manuscript base on panels’ critic</w:t>
             </w:r>
           </w:p>
         </w:tc>
@@ -19467,7 +18961,7 @@
                 <w:sz w:val="18"/>
                 <w:szCs w:val="18"/>
               </w:rPr>
-              <w:t>Manuscript and system</w:t>
+              <w:t>Edited manuscript</w:t>
             </w:r>
           </w:p>
         </w:tc>
@@ -19492,7 +18986,15 @@
                 <w:sz w:val="18"/>
                 <w:szCs w:val="18"/>
               </w:rPr>
-              <w:t>Jester</w:t>
+              <w:t>Jester,</w:t>
+            </w:r>
+            <w:r>
+              <w:rPr>
+                <w:rFonts w:ascii="Courier New" w:hAnsi="Courier New" w:cs="Courier New"/>
+                <w:sz w:val="18"/>
+                <w:szCs w:val="18"/>
+              </w:rPr>
+              <w:t xml:space="preserve"> Jasmine</w:t>
             </w:r>
           </w:p>
         </w:tc>
@@ -19679,7 +19181,7 @@
                 <w:sz w:val="18"/>
                 <w:szCs w:val="18"/>
               </w:rPr>
-              <w:t>Consultation to CEL Coordinator</w:t>
+              <w:t>Integrated functions based on panels’ critic</w:t>
             </w:r>
           </w:p>
         </w:tc>
@@ -19703,7 +19205,7 @@
                 <w:sz w:val="18"/>
                 <w:szCs w:val="18"/>
               </w:rPr>
-              <w:t>Edited manuscript</w:t>
+              <w:t>System v2</w:t>
             </w:r>
           </w:p>
         </w:tc>
@@ -19722,50 +19224,14 @@
                 <w:szCs w:val="18"/>
               </w:rPr>
             </w:pPr>
-            <w:proofErr w:type="spellStart"/>
-            <w:proofErr w:type="gramStart"/>
-            <w:r>
-              <w:rPr>
-                <w:rFonts w:ascii="Courier New" w:hAnsi="Courier New" w:cs="Courier New"/>
-                <w:sz w:val="18"/>
-                <w:szCs w:val="18"/>
-              </w:rPr>
-              <w:t>Danilyn,Jasmine</w:t>
-            </w:r>
-            <w:proofErr w:type="spellEnd"/>
-            <w:proofErr w:type="gramEnd"/>
-            <w:r>
-              <w:rPr>
-                <w:rFonts w:ascii="Courier New" w:hAnsi="Courier New" w:cs="Courier New"/>
-                <w:sz w:val="18"/>
-                <w:szCs w:val="18"/>
-              </w:rPr>
-              <w:t>,</w:t>
-            </w:r>
-          </w:p>
-          <w:p>
-            <w:pPr>
-              <w:pStyle w:val="NoSpacing"/>
-              <w:jc w:val="center"/>
-              <w:cnfStyle w:val="000000100000" w:firstRow="0" w:lastRow="0" w:firstColumn="0" w:lastColumn="0" w:oddVBand="0" w:evenVBand="0" w:oddHBand="1" w:evenHBand="0" w:firstRowFirstColumn="0" w:firstRowLastColumn="0" w:lastRowFirstColumn="0" w:lastRowLastColumn="0"/>
-              <w:rPr>
-                <w:rFonts w:ascii="Courier New" w:hAnsi="Courier New" w:cs="Courier New"/>
-                <w:sz w:val="18"/>
-                <w:szCs w:val="18"/>
-              </w:rPr>
-            </w:pPr>
-            <w:proofErr w:type="spellStart"/>
-            <w:proofErr w:type="gramStart"/>
-            <w:r>
-              <w:rPr>
-                <w:rFonts w:ascii="Courier New" w:hAnsi="Courier New" w:cs="Courier New"/>
-                <w:sz w:val="18"/>
-                <w:szCs w:val="18"/>
-              </w:rPr>
-              <w:t>Jester,Jerhome</w:t>
-            </w:r>
-            <w:proofErr w:type="spellEnd"/>
-            <w:proofErr w:type="gramEnd"/>
+            <w:r>
+              <w:rPr>
+                <w:rFonts w:ascii="Courier New" w:hAnsi="Courier New" w:cs="Courier New"/>
+                <w:sz w:val="18"/>
+                <w:szCs w:val="18"/>
+              </w:rPr>
+              <w:t>Jerhome, Jester</w:t>
+            </w:r>
           </w:p>
         </w:tc>
         <w:tc>
@@ -19950,7 +19416,7 @@
                 <w:sz w:val="18"/>
                 <w:szCs w:val="18"/>
               </w:rPr>
-              <w:t>Manuscript hard binding</w:t>
+              <w:t>Present edited manuscript and system</w:t>
             </w:r>
           </w:p>
         </w:tc>
@@ -19974,7 +19440,7 @@
                 <w:sz w:val="18"/>
                 <w:szCs w:val="18"/>
               </w:rPr>
-              <w:t>Hard bind manuscript</w:t>
+              <w:t>Manuscript and system</w:t>
             </w:r>
           </w:p>
         </w:tc>
@@ -19993,42 +19459,14 @@
                 <w:szCs w:val="18"/>
               </w:rPr>
             </w:pPr>
-            <w:proofErr w:type="spellStart"/>
-            <w:proofErr w:type="gramStart"/>
-            <w:r>
-              <w:rPr>
-                <w:rFonts w:ascii="Courier New" w:hAnsi="Courier New" w:cs="Courier New"/>
-                <w:sz w:val="18"/>
-                <w:szCs w:val="18"/>
-              </w:rPr>
-              <w:t>Danilyn,Jasmine</w:t>
-            </w:r>
-            <w:proofErr w:type="spellEnd"/>
-            <w:proofErr w:type="gramEnd"/>
-          </w:p>
-          <w:p>
-            <w:pPr>
-              <w:pStyle w:val="NoSpacing"/>
-              <w:jc w:val="center"/>
-              <w:cnfStyle w:val="000000000000" w:firstRow="0" w:lastRow="0" w:firstColumn="0" w:lastColumn="0" w:oddVBand="0" w:evenVBand="0" w:oddHBand="0" w:evenHBand="0" w:firstRowFirstColumn="0" w:firstRowLastColumn="0" w:lastRowFirstColumn="0" w:lastRowLastColumn="0"/>
-              <w:rPr>
-                <w:rFonts w:ascii="Courier New" w:hAnsi="Courier New" w:cs="Courier New"/>
-                <w:sz w:val="18"/>
-                <w:szCs w:val="18"/>
-              </w:rPr>
-            </w:pPr>
-            <w:proofErr w:type="spellStart"/>
-            <w:proofErr w:type="gramStart"/>
-            <w:r>
-              <w:rPr>
-                <w:rFonts w:ascii="Courier New" w:hAnsi="Courier New" w:cs="Courier New"/>
-                <w:sz w:val="18"/>
-                <w:szCs w:val="18"/>
-              </w:rPr>
-              <w:t>Jester,Jerhome</w:t>
-            </w:r>
-            <w:proofErr w:type="spellEnd"/>
-            <w:proofErr w:type="gramEnd"/>
+            <w:r>
+              <w:rPr>
+                <w:rFonts w:ascii="Courier New" w:hAnsi="Courier New" w:cs="Courier New"/>
+                <w:sz w:val="18"/>
+                <w:szCs w:val="18"/>
+              </w:rPr>
+              <w:t>Jerhome, Danilyn</w:t>
+            </w:r>
           </w:p>
         </w:tc>
         <w:tc>
@@ -20212,7 +19650,7 @@
                 <w:sz w:val="18"/>
                 <w:szCs w:val="18"/>
               </w:rPr>
-              <w:t>Deploy copy of web system</w:t>
+              <w:t>Consultation to CEL Coordinator</w:t>
             </w:r>
           </w:p>
         </w:tc>
@@ -20236,7 +19674,7 @@
                 <w:sz w:val="18"/>
                 <w:szCs w:val="18"/>
               </w:rPr>
-              <w:t>CD of manuscript &amp;System</w:t>
+              <w:t>Edited manuscript</w:t>
             </w:r>
           </w:p>
         </w:tc>
@@ -20261,7 +19699,7 @@
                 <w:sz w:val="18"/>
                 <w:szCs w:val="18"/>
               </w:rPr>
-              <w:t>Jester</w:t>
+              <w:t>Jerhome, Danilyn</w:t>
             </w:r>
           </w:p>
         </w:tc>
@@ -20447,7 +19885,7 @@
                 <w:sz w:val="18"/>
                 <w:szCs w:val="18"/>
               </w:rPr>
-              <w:t>Submit project study</w:t>
+              <w:t>Manuscript hard binding</w:t>
             </w:r>
           </w:p>
         </w:tc>
@@ -20471,7 +19909,7 @@
                 <w:sz w:val="18"/>
                 <w:szCs w:val="18"/>
               </w:rPr>
-              <w:t>Submitted Manuscript</w:t>
+              <w:t>Hard bind manuscript</w:t>
             </w:r>
           </w:p>
         </w:tc>
@@ -20490,18 +19928,14 @@
                 <w:szCs w:val="18"/>
               </w:rPr>
             </w:pPr>
-            <w:proofErr w:type="spellStart"/>
-            <w:proofErr w:type="gramStart"/>
-            <w:r>
-              <w:rPr>
-                <w:rFonts w:ascii="Courier New" w:hAnsi="Courier New" w:cs="Courier New"/>
-                <w:sz w:val="18"/>
-                <w:szCs w:val="18"/>
-              </w:rPr>
-              <w:t>Jester,Jasmine</w:t>
-            </w:r>
-            <w:proofErr w:type="spellEnd"/>
-            <w:proofErr w:type="gramEnd"/>
+            <w:r>
+              <w:rPr>
+                <w:rFonts w:ascii="Courier New" w:hAnsi="Courier New" w:cs="Courier New"/>
+                <w:sz w:val="18"/>
+                <w:szCs w:val="18"/>
+              </w:rPr>
+              <w:t>Danilyn, Jasmine</w:t>
+            </w:r>
           </w:p>
         </w:tc>
         <w:tc>
@@ -21687,9 +21121,7 @@
 </file>
 
 <file path=customXml/item1.xml><?xml version="1.0" encoding="utf-8"?>
-<p:properties xmlns:p="http://schemas.microsoft.com/office/2006/metadata/properties" xmlns:xsi="http://www.w3.org/2001/XMLSchema-instance" xmlns:pc="http://schemas.microsoft.com/office/infopath/2007/PartnerControls">
-  <documentManagement/>
-</p:properties>
+<b:Sources xmlns:b="http://schemas.openxmlformats.org/officeDocument/2006/bibliography" xmlns="http://schemas.openxmlformats.org/officeDocument/2006/bibliography" SelectedStyle="\APASixthEditionOfficeOnline.xsl" StyleName="APA" Version="6"/>
 </file>
 
 <file path=customXml/item2.xml><?xml version="1.0" encoding="utf-8"?>
@@ -21702,7 +21134,9 @@
 </file>
 
 <file path=customXml/item3.xml><?xml version="1.0" encoding="utf-8"?>
-<b:Sources xmlns:b="http://schemas.openxmlformats.org/officeDocument/2006/bibliography" xmlns="http://schemas.openxmlformats.org/officeDocument/2006/bibliography" SelectedStyle="\APASixthEditionOfficeOnline.xsl" StyleName="APA" Version="6"/>
+<p:properties xmlns:p="http://schemas.microsoft.com/office/2006/metadata/properties" xmlns:xsi="http://www.w3.org/2001/XMLSchema-instance" xmlns:pc="http://schemas.microsoft.com/office/infopath/2007/PartnerControls">
+  <documentManagement/>
+</p:properties>
 </file>
 
 <file path=customXml/item4.xml><?xml version="1.0" encoding="utf-8"?>
@@ -21890,10 +21324,9 @@
 </file>
 
 <file path=customXml/itemProps1.xml><?xml version="1.0" encoding="utf-8"?>
-<ds:datastoreItem xmlns:ds="http://schemas.openxmlformats.org/officeDocument/2006/customXml" ds:itemID="{73A7FD6B-B78E-4D75-9046-9C72D1AA0641}">
+<ds:datastoreItem xmlns:ds="http://schemas.openxmlformats.org/officeDocument/2006/customXml" ds:itemID="{C85A849C-BC1C-4DB8-BC43-B717775DB446}">
   <ds:schemaRefs>
-    <ds:schemaRef ds:uri="http://schemas.microsoft.com/office/2006/metadata/properties"/>
-    <ds:schemaRef ds:uri="http://schemas.microsoft.com/office/infopath/2007/PartnerControls"/>
+    <ds:schemaRef ds:uri="http://schemas.openxmlformats.org/officeDocument/2006/bibliography"/>
   </ds:schemaRefs>
 </ds:datastoreItem>
 </file>
@@ -21907,9 +21340,10 @@
 </file>
 
 <file path=customXml/itemProps3.xml><?xml version="1.0" encoding="utf-8"?>
-<ds:datastoreItem xmlns:ds="http://schemas.openxmlformats.org/officeDocument/2006/customXml" ds:itemID="{C85A849C-BC1C-4DB8-BC43-B717775DB446}">
+<ds:datastoreItem xmlns:ds="http://schemas.openxmlformats.org/officeDocument/2006/customXml" ds:itemID="{73A7FD6B-B78E-4D75-9046-9C72D1AA0641}">
   <ds:schemaRefs>
-    <ds:schemaRef ds:uri="http://schemas.openxmlformats.org/officeDocument/2006/bibliography"/>
+    <ds:schemaRef ds:uri="http://schemas.microsoft.com/office/2006/metadata/properties"/>
+    <ds:schemaRef ds:uri="http://schemas.microsoft.com/office/infopath/2007/PartnerControls"/>
   </ds:schemaRefs>
 </ds:datastoreItem>
 </file>

</xml_diff>

<commit_message>
Generate Gantt Chart - Appendix
</commit_message>
<xml_diff>
--- a/Deliverables/GanttChart&WorkPlan.docx
+++ b/Deliverables/GanttChart&WorkPlan.docx
@@ -25,20 +25,6 @@
         </w:rPr>
         <w:t>GANTT CHART</w:t>
       </w:r>
-    </w:p>
-    <w:p>
-      <w:pPr>
-        <w:pStyle w:val="NoSpacing"/>
-        <w:ind w:left="720"/>
-        <w:jc w:val="center"/>
-        <w:rPr>
-          <w:rFonts w:ascii="Courier New" w:hAnsi="Courier New" w:cs="Courier New"/>
-          <w:b/>
-          <w:bCs/>
-          <w:sz w:val="18"/>
-          <w:szCs w:val="18"/>
-        </w:rPr>
-      </w:pPr>
     </w:p>
     <w:tbl>
       <w:tblPr>
@@ -1298,6 +1284,7 @@
         <w:tc>
           <w:tcPr>
             <w:tcW w:w="379" w:type="dxa"/>
+            <w:shd w:val="clear" w:color="auto" w:fill="FF0000"/>
           </w:tcPr>
           <w:p>
             <w:pPr>
@@ -1728,6 +1715,7 @@
         <w:tc>
           <w:tcPr>
             <w:tcW w:w="379" w:type="dxa"/>
+            <w:shd w:val="clear" w:color="auto" w:fill="FF0000"/>
           </w:tcPr>
           <w:p>
             <w:pPr>
@@ -2161,6 +2149,7 @@
         <w:tc>
           <w:tcPr>
             <w:tcW w:w="379" w:type="dxa"/>
+            <w:shd w:val="clear" w:color="auto" w:fill="FF0000"/>
           </w:tcPr>
           <w:p>
             <w:pPr>
@@ -2616,6 +2605,7 @@
         <w:tc>
           <w:tcPr>
             <w:tcW w:w="379" w:type="dxa"/>
+            <w:shd w:val="clear" w:color="auto" w:fill="FF0000"/>
           </w:tcPr>
           <w:p>
             <w:pPr>
@@ -3073,6 +3063,7 @@
         <w:tc>
           <w:tcPr>
             <w:tcW w:w="358" w:type="dxa"/>
+            <w:shd w:val="clear" w:color="auto" w:fill="FF0000"/>
           </w:tcPr>
           <w:p>
             <w:pPr>
@@ -3501,6 +3492,7 @@
         <w:tc>
           <w:tcPr>
             <w:tcW w:w="358" w:type="dxa"/>
+            <w:shd w:val="clear" w:color="auto" w:fill="FF0000"/>
           </w:tcPr>
           <w:p>
             <w:pPr>
@@ -3927,6 +3919,7 @@
         <w:tc>
           <w:tcPr>
             <w:tcW w:w="358" w:type="dxa"/>
+            <w:shd w:val="clear" w:color="auto" w:fill="FF0000"/>
           </w:tcPr>
           <w:p>
             <w:pPr>
@@ -4376,6 +4369,7 @@
         <w:tc>
           <w:tcPr>
             <w:tcW w:w="380" w:type="dxa"/>
+            <w:shd w:val="clear" w:color="auto" w:fill="FF0000"/>
           </w:tcPr>
           <w:p>
             <w:pPr>
@@ -4392,6 +4386,7 @@
         <w:tc>
           <w:tcPr>
             <w:tcW w:w="358" w:type="dxa"/>
+            <w:shd w:val="clear" w:color="auto" w:fill="FF0000"/>
           </w:tcPr>
           <w:p>
             <w:pPr>
@@ -4408,6 +4403,7 @@
         <w:tc>
           <w:tcPr>
             <w:tcW w:w="379" w:type="dxa"/>
+            <w:shd w:val="clear" w:color="auto" w:fill="FF0000"/>
           </w:tcPr>
           <w:p>
             <w:pPr>
@@ -4424,6 +4420,7 @@
         <w:tc>
           <w:tcPr>
             <w:tcW w:w="402" w:type="dxa"/>
+            <w:shd w:val="clear" w:color="auto" w:fill="FF0000"/>
           </w:tcPr>
           <w:p>
             <w:pPr>
@@ -4440,6 +4437,7 @@
         <w:tc>
           <w:tcPr>
             <w:tcW w:w="379" w:type="dxa"/>
+            <w:shd w:val="clear" w:color="auto" w:fill="FF0000"/>
           </w:tcPr>
           <w:p>
             <w:pPr>
@@ -4456,6 +4454,7 @@
         <w:tc>
           <w:tcPr>
             <w:tcW w:w="359" w:type="dxa"/>
+            <w:shd w:val="clear" w:color="auto" w:fill="FF0000"/>
           </w:tcPr>
           <w:p>
             <w:pPr>
@@ -4472,6 +4471,7 @@
         <w:tc>
           <w:tcPr>
             <w:tcW w:w="379" w:type="dxa"/>
+            <w:shd w:val="clear" w:color="auto" w:fill="FF0000"/>
           </w:tcPr>
           <w:p>
             <w:pPr>
@@ -4488,6 +4488,7 @@
         <w:tc>
           <w:tcPr>
             <w:tcW w:w="395" w:type="dxa"/>
+            <w:shd w:val="clear" w:color="auto" w:fill="FF0000"/>
           </w:tcPr>
           <w:p>
             <w:pPr>
@@ -4504,6 +4505,7 @@
         <w:tc>
           <w:tcPr>
             <w:tcW w:w="374" w:type="dxa"/>
+            <w:shd w:val="clear" w:color="auto" w:fill="FF0000"/>
           </w:tcPr>
           <w:p>
             <w:pPr>
@@ -4952,6 +4954,7 @@
         <w:tc>
           <w:tcPr>
             <w:tcW w:w="375" w:type="dxa"/>
+            <w:shd w:val="clear" w:color="auto" w:fill="FF0000"/>
           </w:tcPr>
           <w:p>
             <w:pPr>
@@ -4968,6 +4971,7 @@
         <w:tc>
           <w:tcPr>
             <w:tcW w:w="420" w:type="dxa"/>
+            <w:shd w:val="clear" w:color="auto" w:fill="FF0000"/>
           </w:tcPr>
           <w:p>
             <w:pPr>
@@ -4984,6 +4988,7 @@
         <w:tc>
           <w:tcPr>
             <w:tcW w:w="345" w:type="dxa"/>
+            <w:shd w:val="clear" w:color="auto" w:fill="FF0000"/>
           </w:tcPr>
           <w:p>
             <w:pPr>
@@ -5425,6 +5430,7 @@
         <w:tc>
           <w:tcPr>
             <w:tcW w:w="440" w:type="dxa"/>
+            <w:shd w:val="clear" w:color="auto" w:fill="FF0000"/>
           </w:tcPr>
           <w:p>
             <w:pPr>
@@ -5857,6 +5863,7 @@
         <w:tc>
           <w:tcPr>
             <w:tcW w:w="440" w:type="dxa"/>
+            <w:shd w:val="clear" w:color="auto" w:fill="FF0000"/>
           </w:tcPr>
           <w:p>
             <w:pPr>
@@ -6317,6 +6324,7 @@
         <w:tc>
           <w:tcPr>
             <w:tcW w:w="440" w:type="dxa"/>
+            <w:shd w:val="clear" w:color="auto" w:fill="FF0000"/>
           </w:tcPr>
           <w:p>
             <w:pPr>
@@ -6741,6 +6749,7 @@
         <w:tc>
           <w:tcPr>
             <w:tcW w:w="440" w:type="dxa"/>
+            <w:shd w:val="clear" w:color="auto" w:fill="FF0000"/>
           </w:tcPr>
           <w:p>
             <w:pPr>
@@ -7126,6 +7135,7 @@
         <w:tc>
           <w:tcPr>
             <w:tcW w:w="375" w:type="dxa"/>
+            <w:shd w:val="clear" w:color="auto" w:fill="FF0000"/>
           </w:tcPr>
           <w:p>
             <w:pPr>
@@ -7142,6 +7152,7 @@
         <w:tc>
           <w:tcPr>
             <w:tcW w:w="420" w:type="dxa"/>
+            <w:shd w:val="clear" w:color="auto" w:fill="FF0000"/>
           </w:tcPr>
           <w:p>
             <w:pPr>
@@ -7158,6 +7169,7 @@
         <w:tc>
           <w:tcPr>
             <w:tcW w:w="345" w:type="dxa"/>
+            <w:shd w:val="clear" w:color="auto" w:fill="FF0000"/>
           </w:tcPr>
           <w:p>
             <w:pPr>
@@ -7190,6 +7202,7 @@
         <w:tc>
           <w:tcPr>
             <w:tcW w:w="324" w:type="dxa"/>
+            <w:shd w:val="clear" w:color="auto" w:fill="C6D9F1" w:themeFill="text2" w:themeFillTint="33"/>
           </w:tcPr>
           <w:p>
             <w:pPr>
@@ -7206,6 +7219,7 @@
         <w:tc>
           <w:tcPr>
             <w:tcW w:w="402" w:type="dxa"/>
+            <w:shd w:val="clear" w:color="auto" w:fill="C6D9F1" w:themeFill="text2" w:themeFillTint="33"/>
           </w:tcPr>
           <w:p>
             <w:pPr>
@@ -7630,6 +7644,7 @@
         <w:tc>
           <w:tcPr>
             <w:tcW w:w="440" w:type="dxa"/>
+            <w:shd w:val="clear" w:color="auto" w:fill="FF0000"/>
           </w:tcPr>
           <w:p>
             <w:pPr>
@@ -7646,6 +7661,7 @@
         <w:tc>
           <w:tcPr>
             <w:tcW w:w="324" w:type="dxa"/>
+            <w:shd w:val="clear" w:color="auto" w:fill="DBE5F1" w:themeFill="accent1" w:themeFillTint="33"/>
           </w:tcPr>
           <w:p>
             <w:pPr>
@@ -7662,6 +7678,7 @@
         <w:tc>
           <w:tcPr>
             <w:tcW w:w="402" w:type="dxa"/>
+            <w:shd w:val="clear" w:color="auto" w:fill="DBE5F1" w:themeFill="accent1" w:themeFillTint="33"/>
           </w:tcPr>
           <w:p>
             <w:pPr>
@@ -7678,6 +7695,7 @@
         <w:tc>
           <w:tcPr>
             <w:tcW w:w="324" w:type="dxa"/>
+            <w:shd w:val="clear" w:color="auto" w:fill="DBE5F1" w:themeFill="accent1" w:themeFillTint="33"/>
           </w:tcPr>
           <w:p>
             <w:pPr>
@@ -7694,6 +7712,7 @@
         <w:tc>
           <w:tcPr>
             <w:tcW w:w="402" w:type="dxa"/>
+            <w:shd w:val="clear" w:color="auto" w:fill="DBE5F1" w:themeFill="accent1" w:themeFillTint="33"/>
           </w:tcPr>
           <w:p>
             <w:pPr>
@@ -7991,6 +8010,7 @@
         <w:tc>
           <w:tcPr>
             <w:tcW w:w="379" w:type="dxa"/>
+            <w:shd w:val="clear" w:color="auto" w:fill="FF0000"/>
           </w:tcPr>
           <w:p>
             <w:pPr>
@@ -8007,6 +8027,7 @@
         <w:tc>
           <w:tcPr>
             <w:tcW w:w="395" w:type="dxa"/>
+            <w:shd w:val="clear" w:color="auto" w:fill="FF0000"/>
           </w:tcPr>
           <w:p>
             <w:pPr>
@@ -8023,6 +8044,7 @@
         <w:tc>
           <w:tcPr>
             <w:tcW w:w="374" w:type="dxa"/>
+            <w:shd w:val="clear" w:color="auto" w:fill="FF0000"/>
           </w:tcPr>
           <w:p>
             <w:pPr>
@@ -8039,6 +8061,7 @@
         <w:tc>
           <w:tcPr>
             <w:tcW w:w="375" w:type="dxa"/>
+            <w:shd w:val="clear" w:color="auto" w:fill="FF0000"/>
           </w:tcPr>
           <w:p>
             <w:pPr>
@@ -8130,6 +8153,14 @@
                 <w:szCs w:val="18"/>
               </w:rPr>
             </w:pPr>
+            <w:r>
+              <w:rPr>
+                <w:rFonts w:ascii="Courier New" w:hAnsi="Courier New" w:cs="Courier New"/>
+                <w:sz w:val="18"/>
+                <w:szCs w:val="18"/>
+              </w:rPr>
+              <w:t xml:space="preserve">       </w:t>
+            </w:r>
           </w:p>
         </w:tc>
         <w:tc>
@@ -8471,6 +8502,7 @@
         <w:tc>
           <w:tcPr>
             <w:tcW w:w="375" w:type="dxa"/>
+            <w:shd w:val="clear" w:color="auto" w:fill="FF0000"/>
           </w:tcPr>
           <w:p>
             <w:pPr>
@@ -8912,6 +8944,7 @@
         <w:tc>
           <w:tcPr>
             <w:tcW w:w="375" w:type="dxa"/>
+            <w:shd w:val="clear" w:color="auto" w:fill="FF0000"/>
           </w:tcPr>
           <w:p>
             <w:pPr>
@@ -9344,6 +9377,7 @@
         <w:tc>
           <w:tcPr>
             <w:tcW w:w="375" w:type="dxa"/>
+            <w:shd w:val="clear" w:color="auto" w:fill="FF0000"/>
           </w:tcPr>
           <w:p>
             <w:pPr>
@@ -9777,6 +9811,7 @@
         <w:tc>
           <w:tcPr>
             <w:tcW w:w="375" w:type="dxa"/>
+            <w:shd w:val="clear" w:color="auto" w:fill="FF0000"/>
           </w:tcPr>
           <w:p>
             <w:pPr>
@@ -9793,6 +9828,7 @@
         <w:tc>
           <w:tcPr>
             <w:tcW w:w="420" w:type="dxa"/>
+            <w:shd w:val="clear" w:color="auto" w:fill="FF0000"/>
           </w:tcPr>
           <w:p>
             <w:pPr>
@@ -9809,6 +9845,7 @@
         <w:tc>
           <w:tcPr>
             <w:tcW w:w="345" w:type="dxa"/>
+            <w:shd w:val="clear" w:color="auto" w:fill="FF0000"/>
           </w:tcPr>
           <w:p>
             <w:pPr>
@@ -9825,6 +9862,7 @@
         <w:tc>
           <w:tcPr>
             <w:tcW w:w="440" w:type="dxa"/>
+            <w:shd w:val="clear" w:color="auto" w:fill="FF0000"/>
           </w:tcPr>
           <w:p>
             <w:pPr>
@@ -9841,6 +9879,7 @@
         <w:tc>
           <w:tcPr>
             <w:tcW w:w="324" w:type="dxa"/>
+            <w:shd w:val="clear" w:color="auto" w:fill="FF0000"/>
           </w:tcPr>
           <w:p>
             <w:pPr>
@@ -10265,6 +10304,7 @@
         <w:tc>
           <w:tcPr>
             <w:tcW w:w="324" w:type="dxa"/>
+            <w:shd w:val="clear" w:color="auto" w:fill="FF0000"/>
           </w:tcPr>
           <w:p>
             <w:pPr>
@@ -12925,7 +12965,6 @@
                 <w:sz w:val="18"/>
                 <w:szCs w:val="18"/>
               </w:rPr>
-              <w:lastRenderedPageBreak/>
               <w:t>28</w:t>
             </w:r>
           </w:p>
@@ -13327,241 +13366,7 @@
     </w:tbl>
     <w:p>
       <w:pPr>
-        <w:rPr>
-          <w:rFonts w:ascii="Courier New" w:hAnsi="Courier New" w:cs="Courier New"/>
-          <w:sz w:val="18"/>
-          <w:szCs w:val="18"/>
-        </w:rPr>
-      </w:pPr>
-    </w:p>
-    <w:p>
-      <w:pPr>
-        <w:rPr>
-          <w:rFonts w:ascii="Courier New" w:hAnsi="Courier New" w:cs="Courier New"/>
-          <w:sz w:val="18"/>
-          <w:szCs w:val="18"/>
-        </w:rPr>
-      </w:pPr>
-      <w:r>
-        <w:rPr>
-          <w:rFonts w:ascii="Courier New" w:hAnsi="Courier New" w:cs="Courier New"/>
-          <w:sz w:val="18"/>
-          <w:szCs w:val="18"/>
-        </w:rPr>
-        <w:tab/>
-      </w:r>
-    </w:p>
-    <w:p>
-      <w:pPr>
-        <w:rPr>
-          <w:rFonts w:ascii="Courier New" w:hAnsi="Courier New" w:cs="Courier New"/>
-          <w:sz w:val="18"/>
-          <w:szCs w:val="18"/>
-        </w:rPr>
-      </w:pPr>
-    </w:p>
-    <w:p>
-      <w:pPr>
-        <w:rPr>
-          <w:rFonts w:ascii="Courier New" w:hAnsi="Courier New" w:cs="Courier New"/>
-          <w:sz w:val="18"/>
-          <w:szCs w:val="18"/>
-        </w:rPr>
-      </w:pPr>
-    </w:p>
-    <w:p>
-      <w:pPr>
-        <w:rPr>
-          <w:rFonts w:ascii="Courier New" w:hAnsi="Courier New" w:cs="Courier New"/>
-          <w:sz w:val="18"/>
-          <w:szCs w:val="18"/>
-        </w:rPr>
-      </w:pPr>
-    </w:p>
-    <w:p>
-      <w:pPr>
-        <w:rPr>
-          <w:rFonts w:ascii="Courier New" w:hAnsi="Courier New" w:cs="Courier New"/>
-          <w:sz w:val="18"/>
-          <w:szCs w:val="18"/>
-        </w:rPr>
-      </w:pPr>
-    </w:p>
-    <w:p>
-      <w:pPr>
-        <w:rPr>
-          <w:rFonts w:ascii="Courier New" w:hAnsi="Courier New" w:cs="Courier New"/>
-          <w:sz w:val="18"/>
-          <w:szCs w:val="18"/>
-        </w:rPr>
-      </w:pPr>
-    </w:p>
-    <w:p>
-      <w:pPr>
-        <w:rPr>
-          <w:rFonts w:ascii="Courier New" w:hAnsi="Courier New" w:cs="Courier New"/>
-          <w:sz w:val="18"/>
-          <w:szCs w:val="18"/>
-        </w:rPr>
-      </w:pPr>
-    </w:p>
-    <w:p>
-      <w:pPr>
-        <w:rPr>
-          <w:rFonts w:ascii="Courier New" w:hAnsi="Courier New" w:cs="Courier New"/>
-          <w:sz w:val="18"/>
-          <w:szCs w:val="18"/>
-        </w:rPr>
-      </w:pPr>
-    </w:p>
-    <w:p>
-      <w:pPr>
-        <w:rPr>
-          <w:rFonts w:ascii="Courier New" w:hAnsi="Courier New" w:cs="Courier New"/>
-          <w:sz w:val="18"/>
-          <w:szCs w:val="18"/>
-        </w:rPr>
-      </w:pPr>
-    </w:p>
-    <w:p>
-      <w:pPr>
-        <w:rPr>
-          <w:rFonts w:ascii="Courier New" w:hAnsi="Courier New" w:cs="Courier New"/>
-          <w:sz w:val="18"/>
-          <w:szCs w:val="18"/>
-        </w:rPr>
-      </w:pPr>
-    </w:p>
-    <w:p>
-      <w:pPr>
-        <w:rPr>
-          <w:rFonts w:ascii="Courier New" w:hAnsi="Courier New" w:cs="Courier New"/>
-          <w:sz w:val="18"/>
-          <w:szCs w:val="18"/>
-        </w:rPr>
-      </w:pPr>
-    </w:p>
-    <w:p>
-      <w:pPr>
-        <w:rPr>
-          <w:rFonts w:ascii="Courier New" w:hAnsi="Courier New" w:cs="Courier New"/>
-          <w:sz w:val="18"/>
-          <w:szCs w:val="18"/>
-        </w:rPr>
-      </w:pPr>
-    </w:p>
-    <w:p>
-      <w:pPr>
-        <w:rPr>
-          <w:rFonts w:ascii="Courier New" w:hAnsi="Courier New" w:cs="Courier New"/>
-          <w:sz w:val="18"/>
-          <w:szCs w:val="18"/>
-        </w:rPr>
-      </w:pPr>
-    </w:p>
-    <w:p>
-      <w:pPr>
-        <w:rPr>
-          <w:rFonts w:ascii="Courier New" w:hAnsi="Courier New" w:cs="Courier New"/>
-          <w:sz w:val="18"/>
-          <w:szCs w:val="18"/>
-        </w:rPr>
-      </w:pPr>
-    </w:p>
-    <w:p>
-      <w:pPr>
-        <w:rPr>
-          <w:rFonts w:ascii="Courier New" w:hAnsi="Courier New" w:cs="Courier New"/>
-          <w:sz w:val="18"/>
-          <w:szCs w:val="18"/>
-        </w:rPr>
-      </w:pPr>
-    </w:p>
-    <w:p>
-      <w:pPr>
-        <w:rPr>
-          <w:rFonts w:ascii="Courier New" w:hAnsi="Courier New" w:cs="Courier New"/>
-          <w:sz w:val="18"/>
-          <w:szCs w:val="18"/>
-        </w:rPr>
-      </w:pPr>
-    </w:p>
-    <w:p>
-      <w:pPr>
-        <w:rPr>
-          <w:rFonts w:ascii="Courier New" w:hAnsi="Courier New" w:cs="Courier New"/>
-          <w:sz w:val="18"/>
-          <w:szCs w:val="18"/>
-        </w:rPr>
-      </w:pPr>
-    </w:p>
-    <w:p>
-      <w:pPr>
-        <w:rPr>
-          <w:rFonts w:ascii="Courier New" w:hAnsi="Courier New" w:cs="Courier New"/>
-          <w:sz w:val="18"/>
-          <w:szCs w:val="18"/>
-        </w:rPr>
-      </w:pPr>
-    </w:p>
-    <w:p>
-      <w:pPr>
-        <w:rPr>
-          <w:rFonts w:ascii="Courier New" w:hAnsi="Courier New" w:cs="Courier New"/>
-          <w:sz w:val="18"/>
-          <w:szCs w:val="18"/>
-        </w:rPr>
-      </w:pPr>
-    </w:p>
-    <w:p>
-      <w:pPr>
-        <w:rPr>
-          <w:rFonts w:ascii="Courier New" w:hAnsi="Courier New" w:cs="Courier New"/>
-          <w:sz w:val="18"/>
-          <w:szCs w:val="18"/>
-        </w:rPr>
-      </w:pPr>
-    </w:p>
-    <w:p>
-      <w:pPr>
-        <w:rPr>
-          <w:rFonts w:ascii="Courier New" w:hAnsi="Courier New" w:cs="Courier New"/>
-          <w:sz w:val="18"/>
-          <w:szCs w:val="18"/>
-        </w:rPr>
-      </w:pPr>
-    </w:p>
-    <w:p>
-      <w:pPr>
-        <w:rPr>
-          <w:rFonts w:ascii="Courier New" w:hAnsi="Courier New" w:cs="Courier New"/>
-          <w:sz w:val="18"/>
-          <w:szCs w:val="18"/>
-        </w:rPr>
-      </w:pPr>
-    </w:p>
-    <w:p>
-      <w:pPr>
-        <w:rPr>
-          <w:rFonts w:ascii="Courier New" w:hAnsi="Courier New" w:cs="Courier New"/>
-          <w:sz w:val="18"/>
-          <w:szCs w:val="18"/>
-        </w:rPr>
-      </w:pPr>
-    </w:p>
-    <w:p>
-      <w:pPr>
-        <w:rPr>
-          <w:rFonts w:ascii="Courier New" w:hAnsi="Courier New" w:cs="Courier New"/>
-          <w:sz w:val="18"/>
-          <w:szCs w:val="18"/>
-        </w:rPr>
-      </w:pPr>
-    </w:p>
-    <w:p>
-      <w:pPr>
         <w:pStyle w:val="NoSpacing"/>
-        <w:ind w:left="720"/>
         <w:jc w:val="center"/>
         <w:rPr>
           <w:rFonts w:ascii="Courier New" w:hAnsi="Courier New" w:cs="Courier New"/>
@@ -13582,15 +13387,6 @@
         <w:lastRenderedPageBreak/>
         <w:t>WORK PLAN</w:t>
       </w:r>
-    </w:p>
-    <w:p>
-      <w:pPr>
-        <w:rPr>
-          <w:rFonts w:ascii="Courier New" w:hAnsi="Courier New" w:cs="Courier New"/>
-          <w:sz w:val="18"/>
-          <w:szCs w:val="18"/>
-        </w:rPr>
-      </w:pPr>
     </w:p>
     <w:tbl>
       <w:tblPr>
@@ -14217,13 +14013,22 @@
           <w:p>
             <w:pPr>
               <w:pStyle w:val="NoSpacing"/>
-              <w:cnfStyle w:val="000000000000" w:firstRow="0" w:lastRow="0" w:firstColumn="0" w:lastColumn="0" w:oddVBand="0" w:evenVBand="0" w:oddHBand="0" w:evenHBand="0" w:firstRowFirstColumn="0" w:firstRowLastColumn="0" w:lastRowFirstColumn="0" w:lastRowLastColumn="0"/>
-              <w:rPr>
-                <w:rFonts w:ascii="Courier New" w:hAnsi="Courier New" w:cs="Courier New"/>
-                <w:sz w:val="18"/>
-                <w:szCs w:val="18"/>
-              </w:rPr>
-            </w:pPr>
+              <w:jc w:val="center"/>
+              <w:cnfStyle w:val="000000000000" w:firstRow="0" w:lastRow="0" w:firstColumn="0" w:lastColumn="0" w:oddVBand="0" w:evenVBand="0" w:oddHBand="0" w:evenHBand="0" w:firstRowFirstColumn="0" w:firstRowLastColumn="0" w:lastRowFirstColumn="0" w:lastRowLastColumn="0"/>
+              <w:rPr>
+                <w:rFonts w:ascii="Courier New" w:hAnsi="Courier New" w:cs="Courier New"/>
+                <w:sz w:val="18"/>
+                <w:szCs w:val="18"/>
+              </w:rPr>
+            </w:pPr>
+            <w:r>
+              <w:rPr>
+                <w:rFonts w:ascii="Courier New" w:hAnsi="Courier New" w:cs="Courier New"/>
+                <w:sz w:val="18"/>
+                <w:szCs w:val="18"/>
+              </w:rPr>
+              <w:t>1 day</w:t>
+            </w:r>
           </w:p>
         </w:tc>
         <w:tc>
@@ -14240,6 +14045,22 @@
                 <w:szCs w:val="18"/>
               </w:rPr>
             </w:pPr>
+            <w:r>
+              <w:rPr>
+                <w:rFonts w:ascii="Courier New" w:hAnsi="Courier New" w:cs="Courier New"/>
+                <w:sz w:val="18"/>
+                <w:szCs w:val="18"/>
+              </w:rPr>
+              <w:t>Sept</w:t>
+            </w:r>
+            <w:r>
+              <w:rPr>
+                <w:rFonts w:ascii="Courier New" w:hAnsi="Courier New" w:cs="Courier New"/>
+                <w:sz w:val="18"/>
+                <w:szCs w:val="18"/>
+              </w:rPr>
+              <w:t xml:space="preserve"> 3</w:t>
+            </w:r>
           </w:p>
         </w:tc>
         <w:tc>
@@ -14256,6 +14077,30 @@
                 <w:szCs w:val="18"/>
               </w:rPr>
             </w:pPr>
+            <w:r>
+              <w:rPr>
+                <w:rFonts w:ascii="Courier New" w:hAnsi="Courier New" w:cs="Courier New"/>
+                <w:sz w:val="18"/>
+                <w:szCs w:val="18"/>
+              </w:rPr>
+              <w:t>Sept</w:t>
+            </w:r>
+            <w:r>
+              <w:rPr>
+                <w:rFonts w:ascii="Courier New" w:hAnsi="Courier New" w:cs="Courier New"/>
+                <w:sz w:val="18"/>
+                <w:szCs w:val="18"/>
+              </w:rPr>
+              <w:t xml:space="preserve"> </w:t>
+            </w:r>
+            <w:r>
+              <w:rPr>
+                <w:rFonts w:ascii="Courier New" w:hAnsi="Courier New" w:cs="Courier New"/>
+                <w:sz w:val="18"/>
+                <w:szCs w:val="18"/>
+              </w:rPr>
+              <w:t>4</w:t>
+            </w:r>
           </w:p>
         </w:tc>
         <w:tc>
@@ -14451,13 +14296,22 @@
           <w:p>
             <w:pPr>
               <w:pStyle w:val="NoSpacing"/>
-              <w:cnfStyle w:val="000000100000" w:firstRow="0" w:lastRow="0" w:firstColumn="0" w:lastColumn="0" w:oddVBand="0" w:evenVBand="0" w:oddHBand="1" w:evenHBand="0" w:firstRowFirstColumn="0" w:firstRowLastColumn="0" w:lastRowFirstColumn="0" w:lastRowLastColumn="0"/>
-              <w:rPr>
-                <w:rFonts w:ascii="Courier New" w:hAnsi="Courier New" w:cs="Courier New"/>
-                <w:sz w:val="18"/>
-                <w:szCs w:val="18"/>
-              </w:rPr>
-            </w:pPr>
+              <w:jc w:val="center"/>
+              <w:cnfStyle w:val="000000100000" w:firstRow="0" w:lastRow="0" w:firstColumn="0" w:lastColumn="0" w:oddVBand="0" w:evenVBand="0" w:oddHBand="1" w:evenHBand="0" w:firstRowFirstColumn="0" w:firstRowLastColumn="0" w:lastRowFirstColumn="0" w:lastRowLastColumn="0"/>
+              <w:rPr>
+                <w:rFonts w:ascii="Courier New" w:hAnsi="Courier New" w:cs="Courier New"/>
+                <w:sz w:val="18"/>
+                <w:szCs w:val="18"/>
+              </w:rPr>
+            </w:pPr>
+            <w:r>
+              <w:rPr>
+                <w:rFonts w:ascii="Courier New" w:hAnsi="Courier New" w:cs="Courier New"/>
+                <w:sz w:val="18"/>
+                <w:szCs w:val="18"/>
+              </w:rPr>
+              <w:t>1 day</w:t>
+            </w:r>
           </w:p>
         </w:tc>
         <w:tc>
@@ -14474,6 +14328,14 @@
                 <w:szCs w:val="18"/>
               </w:rPr>
             </w:pPr>
+            <w:r>
+              <w:rPr>
+                <w:rFonts w:ascii="Courier New" w:hAnsi="Courier New" w:cs="Courier New"/>
+                <w:sz w:val="18"/>
+                <w:szCs w:val="18"/>
+              </w:rPr>
+              <w:t>Sept 5</w:t>
+            </w:r>
           </w:p>
         </w:tc>
         <w:tc>
@@ -14490,6 +14352,14 @@
                 <w:szCs w:val="18"/>
               </w:rPr>
             </w:pPr>
+            <w:r>
+              <w:rPr>
+                <w:rFonts w:ascii="Courier New" w:hAnsi="Courier New" w:cs="Courier New"/>
+                <w:sz w:val="18"/>
+                <w:szCs w:val="18"/>
+              </w:rPr>
+              <w:t>Sept 5</w:t>
+            </w:r>
           </w:p>
         </w:tc>
         <w:tc>
@@ -14686,13 +14556,22 @@
           <w:p>
             <w:pPr>
               <w:pStyle w:val="NoSpacing"/>
-              <w:cnfStyle w:val="000000000000" w:firstRow="0" w:lastRow="0" w:firstColumn="0" w:lastColumn="0" w:oddVBand="0" w:evenVBand="0" w:oddHBand="0" w:evenHBand="0" w:firstRowFirstColumn="0" w:firstRowLastColumn="0" w:lastRowFirstColumn="0" w:lastRowLastColumn="0"/>
-              <w:rPr>
-                <w:rFonts w:ascii="Courier New" w:hAnsi="Courier New" w:cs="Courier New"/>
-                <w:sz w:val="18"/>
-                <w:szCs w:val="18"/>
-              </w:rPr>
-            </w:pPr>
+              <w:jc w:val="center"/>
+              <w:cnfStyle w:val="000000000000" w:firstRow="0" w:lastRow="0" w:firstColumn="0" w:lastColumn="0" w:oddVBand="0" w:evenVBand="0" w:oddHBand="0" w:evenHBand="0" w:firstRowFirstColumn="0" w:firstRowLastColumn="0" w:lastRowFirstColumn="0" w:lastRowLastColumn="0"/>
+              <w:rPr>
+                <w:rFonts w:ascii="Courier New" w:hAnsi="Courier New" w:cs="Courier New"/>
+                <w:sz w:val="18"/>
+                <w:szCs w:val="18"/>
+              </w:rPr>
+            </w:pPr>
+            <w:r>
+              <w:rPr>
+                <w:rFonts w:ascii="Courier New" w:hAnsi="Courier New" w:cs="Courier New"/>
+                <w:sz w:val="18"/>
+                <w:szCs w:val="18"/>
+              </w:rPr>
+              <w:t>1 day</w:t>
+            </w:r>
           </w:p>
         </w:tc>
         <w:tc>
@@ -14709,6 +14588,14 @@
                 <w:szCs w:val="18"/>
               </w:rPr>
             </w:pPr>
+            <w:r>
+              <w:rPr>
+                <w:rFonts w:ascii="Courier New" w:hAnsi="Courier New" w:cs="Courier New"/>
+                <w:sz w:val="18"/>
+                <w:szCs w:val="18"/>
+              </w:rPr>
+              <w:t>Sept 6</w:t>
+            </w:r>
           </w:p>
         </w:tc>
         <w:tc>
@@ -14725,6 +14612,14 @@
                 <w:szCs w:val="18"/>
               </w:rPr>
             </w:pPr>
+            <w:r>
+              <w:rPr>
+                <w:rFonts w:ascii="Courier New" w:hAnsi="Courier New" w:cs="Courier New"/>
+                <w:sz w:val="18"/>
+                <w:szCs w:val="18"/>
+              </w:rPr>
+              <w:t>Sept 6</w:t>
+            </w:r>
           </w:p>
         </w:tc>
         <w:tc>
@@ -14930,13 +14825,22 @@
           <w:p>
             <w:pPr>
               <w:pStyle w:val="NoSpacing"/>
-              <w:cnfStyle w:val="000000100000" w:firstRow="0" w:lastRow="0" w:firstColumn="0" w:lastColumn="0" w:oddVBand="0" w:evenVBand="0" w:oddHBand="1" w:evenHBand="0" w:firstRowFirstColumn="0" w:firstRowLastColumn="0" w:lastRowFirstColumn="0" w:lastRowLastColumn="0"/>
-              <w:rPr>
-                <w:rFonts w:ascii="Courier New" w:hAnsi="Courier New" w:cs="Courier New"/>
-                <w:sz w:val="18"/>
-                <w:szCs w:val="18"/>
-              </w:rPr>
-            </w:pPr>
+              <w:jc w:val="center"/>
+              <w:cnfStyle w:val="000000100000" w:firstRow="0" w:lastRow="0" w:firstColumn="0" w:lastColumn="0" w:oddVBand="0" w:evenVBand="0" w:oddHBand="1" w:evenHBand="0" w:firstRowFirstColumn="0" w:firstRowLastColumn="0" w:lastRowFirstColumn="0" w:lastRowLastColumn="0"/>
+              <w:rPr>
+                <w:rFonts w:ascii="Courier New" w:hAnsi="Courier New" w:cs="Courier New"/>
+                <w:sz w:val="18"/>
+                <w:szCs w:val="18"/>
+              </w:rPr>
+            </w:pPr>
+            <w:r>
+              <w:rPr>
+                <w:rFonts w:ascii="Courier New" w:hAnsi="Courier New" w:cs="Courier New"/>
+                <w:sz w:val="18"/>
+                <w:szCs w:val="18"/>
+              </w:rPr>
+              <w:t>1 day</w:t>
+            </w:r>
           </w:p>
         </w:tc>
         <w:tc>
@@ -14953,6 +14857,14 @@
                 <w:szCs w:val="18"/>
               </w:rPr>
             </w:pPr>
+            <w:r>
+              <w:rPr>
+                <w:rFonts w:ascii="Courier New" w:hAnsi="Courier New" w:cs="Courier New"/>
+                <w:sz w:val="18"/>
+                <w:szCs w:val="18"/>
+              </w:rPr>
+              <w:t>Sept 7</w:t>
+            </w:r>
           </w:p>
         </w:tc>
         <w:tc>
@@ -14969,6 +14881,14 @@
                 <w:szCs w:val="18"/>
               </w:rPr>
             </w:pPr>
+            <w:r>
+              <w:rPr>
+                <w:rFonts w:ascii="Courier New" w:hAnsi="Courier New" w:cs="Courier New"/>
+                <w:sz w:val="18"/>
+                <w:szCs w:val="18"/>
+              </w:rPr>
+              <w:t>Sept 7</w:t>
+            </w:r>
           </w:p>
         </w:tc>
         <w:tc>
@@ -15179,6 +15099,7 @@
           <w:p>
             <w:pPr>
               <w:pStyle w:val="NoSpacing"/>
+              <w:jc w:val="center"/>
               <w:cnfStyle w:val="000000000000" w:firstRow="0" w:lastRow="0" w:firstColumn="0" w:lastColumn="0" w:oddVBand="0" w:evenVBand="0" w:oddHBand="0" w:evenHBand="0" w:firstRowFirstColumn="0" w:firstRowLastColumn="0" w:lastRowFirstColumn="0" w:lastRowLastColumn="0"/>
               <w:rPr>
                 <w:rFonts w:ascii="Courier New" w:hAnsi="Courier New" w:cs="Courier New"/>
@@ -15415,6 +15336,7 @@
           <w:p>
             <w:pPr>
               <w:pStyle w:val="NoSpacing"/>
+              <w:jc w:val="center"/>
               <w:cnfStyle w:val="000000100000" w:firstRow="0" w:lastRow="0" w:firstColumn="0" w:lastColumn="0" w:oddVBand="0" w:evenVBand="0" w:oddHBand="1" w:evenHBand="0" w:firstRowFirstColumn="0" w:firstRowLastColumn="0" w:lastRowFirstColumn="0" w:lastRowLastColumn="0"/>
               <w:rPr>
                 <w:rFonts w:ascii="Courier New" w:hAnsi="Courier New" w:cs="Courier New"/>
@@ -15650,6 +15572,7 @@
           <w:p>
             <w:pPr>
               <w:pStyle w:val="NoSpacing"/>
+              <w:jc w:val="center"/>
               <w:cnfStyle w:val="000000000000" w:firstRow="0" w:lastRow="0" w:firstColumn="0" w:lastColumn="0" w:oddVBand="0" w:evenVBand="0" w:oddHBand="0" w:evenHBand="0" w:firstRowFirstColumn="0" w:firstRowLastColumn="0" w:lastRowFirstColumn="0" w:lastRowLastColumn="0"/>
               <w:rPr>
                 <w:rFonts w:ascii="Courier New" w:hAnsi="Courier New" w:cs="Courier New"/>
@@ -15886,6 +15809,7 @@
           <w:p>
             <w:pPr>
               <w:pStyle w:val="NoSpacing"/>
+              <w:jc w:val="center"/>
               <w:cnfStyle w:val="000000100000" w:firstRow="0" w:lastRow="0" w:firstColumn="0" w:lastColumn="0" w:oddVBand="0" w:evenVBand="0" w:oddHBand="1" w:evenHBand="0" w:firstRowFirstColumn="0" w:firstRowLastColumn="0" w:lastRowFirstColumn="0" w:lastRowLastColumn="0"/>
               <w:rPr>
                 <w:rFonts w:ascii="Courier New" w:hAnsi="Courier New" w:cs="Courier New"/>
@@ -16120,6 +16044,7 @@
           <w:p>
             <w:pPr>
               <w:pStyle w:val="NoSpacing"/>
+              <w:jc w:val="center"/>
               <w:cnfStyle w:val="000000000000" w:firstRow="0" w:lastRow="0" w:firstColumn="0" w:lastColumn="0" w:oddVBand="0" w:evenVBand="0" w:oddHBand="0" w:evenHBand="0" w:firstRowFirstColumn="0" w:firstRowLastColumn="0" w:lastRowFirstColumn="0" w:lastRowLastColumn="0"/>
               <w:rPr>
                 <w:rFonts w:ascii="Courier New" w:hAnsi="Courier New" w:cs="Courier New"/>
@@ -16356,6 +16281,7 @@
           <w:p>
             <w:pPr>
               <w:pStyle w:val="NoSpacing"/>
+              <w:jc w:val="center"/>
               <w:cnfStyle w:val="000000100000" w:firstRow="0" w:lastRow="0" w:firstColumn="0" w:lastColumn="0" w:oddVBand="0" w:evenVBand="0" w:oddHBand="1" w:evenHBand="0" w:firstRowFirstColumn="0" w:firstRowLastColumn="0" w:lastRowFirstColumn="0" w:lastRowLastColumn="0"/>
               <w:rPr>
                 <w:rFonts w:ascii="Courier New" w:hAnsi="Courier New" w:cs="Courier New"/>
@@ -16587,6 +16513,7 @@
           <w:p>
             <w:pPr>
               <w:pStyle w:val="NoSpacing"/>
+              <w:jc w:val="center"/>
               <w:cnfStyle w:val="000000000000" w:firstRow="0" w:lastRow="0" w:firstColumn="0" w:lastColumn="0" w:oddVBand="0" w:evenVBand="0" w:oddHBand="0" w:evenHBand="0" w:firstRowFirstColumn="0" w:firstRowLastColumn="0" w:lastRowFirstColumn="0" w:lastRowLastColumn="0"/>
               <w:rPr>
                 <w:rFonts w:ascii="Courier New" w:hAnsi="Courier New" w:cs="Courier New"/>
@@ -16823,7 +16750,6 @@
                 <w:szCs w:val="18"/>
               </w:rPr>
             </w:pPr>
-            <w:proofErr w:type="gramStart"/>
             <w:r>
               <w:rPr>
                 <w:rFonts w:ascii="Courier New" w:hAnsi="Courier New" w:cs="Courier New"/>
@@ -16832,7 +16758,6 @@
               </w:rPr>
               <w:t>Jester,Jasmine</w:t>
             </w:r>
-            <w:proofErr w:type="gramEnd"/>
           </w:p>
         </w:tc>
         <w:tc>
@@ -16842,6 +16767,7 @@
           <w:p>
             <w:pPr>
               <w:pStyle w:val="NoSpacing"/>
+              <w:jc w:val="center"/>
               <w:cnfStyle w:val="000000100000" w:firstRow="0" w:lastRow="0" w:firstColumn="0" w:lastColumn="0" w:oddVBand="0" w:evenVBand="0" w:oddHBand="1" w:evenHBand="0" w:firstRowFirstColumn="0" w:firstRowLastColumn="0" w:lastRowFirstColumn="0" w:lastRowLastColumn="0"/>
               <w:rPr>
                 <w:rFonts w:ascii="Courier New" w:hAnsi="Courier New" w:cs="Courier New"/>
@@ -17060,7 +16986,6 @@
                 <w:szCs w:val="18"/>
               </w:rPr>
             </w:pPr>
-            <w:proofErr w:type="gramStart"/>
             <w:r>
               <w:rPr>
                 <w:rFonts w:ascii="Courier New" w:hAnsi="Courier New" w:cs="Courier New"/>
@@ -17069,7 +16994,6 @@
               </w:rPr>
               <w:t>Jester,Danilyn</w:t>
             </w:r>
-            <w:proofErr w:type="gramEnd"/>
           </w:p>
         </w:tc>
         <w:tc>
@@ -17079,6 +17003,7 @@
           <w:p>
             <w:pPr>
               <w:pStyle w:val="NoSpacing"/>
+              <w:jc w:val="center"/>
               <w:cnfStyle w:val="000000000000" w:firstRow="0" w:lastRow="0" w:firstColumn="0" w:lastColumn="0" w:oddVBand="0" w:evenVBand="0" w:oddHBand="0" w:evenHBand="0" w:firstRowFirstColumn="0" w:firstRowLastColumn="0" w:lastRowFirstColumn="0" w:lastRowLastColumn="0"/>
               <w:rPr>
                 <w:rFonts w:ascii="Courier New" w:hAnsi="Courier New" w:cs="Courier New"/>
@@ -17301,6 +17226,7 @@
           <w:p>
             <w:pPr>
               <w:pStyle w:val="NoSpacing"/>
+              <w:jc w:val="center"/>
               <w:cnfStyle w:val="000000100000" w:firstRow="0" w:lastRow="0" w:firstColumn="0" w:lastColumn="0" w:oddVBand="0" w:evenVBand="0" w:oddHBand="1" w:evenHBand="0" w:firstRowFirstColumn="0" w:firstRowLastColumn="0" w:lastRowFirstColumn="0" w:lastRowLastColumn="0"/>
               <w:rPr>
                 <w:rFonts w:ascii="Courier New" w:hAnsi="Courier New" w:cs="Courier New"/>
@@ -17544,6 +17470,7 @@
           <w:p>
             <w:pPr>
               <w:pStyle w:val="NoSpacing"/>
+              <w:jc w:val="center"/>
               <w:cnfStyle w:val="000000000000" w:firstRow="0" w:lastRow="0" w:firstColumn="0" w:lastColumn="0" w:oddVBand="0" w:evenVBand="0" w:oddHBand="0" w:evenHBand="0" w:firstRowFirstColumn="0" w:firstRowLastColumn="0" w:lastRowFirstColumn="0" w:lastRowLastColumn="0"/>
               <w:rPr>
                 <w:rFonts w:ascii="Courier New" w:hAnsi="Courier New" w:cs="Courier New"/>
@@ -17780,6 +17707,7 @@
           <w:p>
             <w:pPr>
               <w:pStyle w:val="NoSpacing"/>
+              <w:jc w:val="center"/>
               <w:cnfStyle w:val="000000100000" w:firstRow="0" w:lastRow="0" w:firstColumn="0" w:lastColumn="0" w:oddVBand="0" w:evenVBand="0" w:oddHBand="1" w:evenHBand="0" w:firstRowFirstColumn="0" w:firstRowLastColumn="0" w:lastRowFirstColumn="0" w:lastRowLastColumn="0"/>
               <w:rPr>
                 <w:rFonts w:ascii="Courier New" w:hAnsi="Courier New" w:cs="Courier New"/>
@@ -18039,6 +17967,7 @@
           <w:p>
             <w:pPr>
               <w:pStyle w:val="NoSpacing"/>
+              <w:jc w:val="center"/>
               <w:cnfStyle w:val="000000000000" w:firstRow="0" w:lastRow="0" w:firstColumn="0" w:lastColumn="0" w:oddVBand="0" w:evenVBand="0" w:oddHBand="0" w:evenHBand="0" w:firstRowFirstColumn="0" w:firstRowLastColumn="0" w:lastRowFirstColumn="0" w:lastRowLastColumn="0"/>
               <w:rPr>
                 <w:rFonts w:ascii="Courier New" w:hAnsi="Courier New" w:cs="Courier New"/>
@@ -18291,6 +18220,7 @@
           <w:p>
             <w:pPr>
               <w:pStyle w:val="NoSpacing"/>
+              <w:jc w:val="center"/>
               <w:cnfStyle w:val="000000100000" w:firstRow="0" w:lastRow="0" w:firstColumn="0" w:lastColumn="0" w:oddVBand="0" w:evenVBand="0" w:oddHBand="1" w:evenHBand="0" w:firstRowFirstColumn="0" w:firstRowLastColumn="0" w:lastRowFirstColumn="0" w:lastRowLastColumn="0"/>
               <w:rPr>
                 <w:rFonts w:ascii="Courier New" w:hAnsi="Courier New" w:cs="Courier New"/>
@@ -18526,6 +18456,7 @@
           <w:p>
             <w:pPr>
               <w:pStyle w:val="NoSpacing"/>
+              <w:jc w:val="center"/>
               <w:cnfStyle w:val="000000000000" w:firstRow="0" w:lastRow="0" w:firstColumn="0" w:lastColumn="0" w:oddVBand="0" w:evenVBand="0" w:oddHBand="0" w:evenHBand="0" w:firstRowFirstColumn="0" w:firstRowLastColumn="0" w:lastRowFirstColumn="0" w:lastRowLastColumn="0"/>
               <w:rPr>
                 <w:rFonts w:ascii="Courier New" w:hAnsi="Courier New" w:cs="Courier New"/>
@@ -18762,6 +18693,7 @@
           <w:p>
             <w:pPr>
               <w:pStyle w:val="NoSpacing"/>
+              <w:jc w:val="center"/>
               <w:cnfStyle w:val="000000100000" w:firstRow="0" w:lastRow="0" w:firstColumn="0" w:lastColumn="0" w:oddVBand="0" w:evenVBand="0" w:oddHBand="1" w:evenHBand="0" w:firstRowFirstColumn="0" w:firstRowLastColumn="0" w:lastRowFirstColumn="0" w:lastRowLastColumn="0"/>
               <w:rPr>
                 <w:rFonts w:ascii="Courier New" w:hAnsi="Courier New" w:cs="Courier New"/>
@@ -19005,6 +18937,7 @@
           <w:p>
             <w:pPr>
               <w:pStyle w:val="NoSpacing"/>
+              <w:jc w:val="center"/>
               <w:cnfStyle w:val="000000000000" w:firstRow="0" w:lastRow="0" w:firstColumn="0" w:lastColumn="0" w:oddVBand="0" w:evenVBand="0" w:oddHBand="0" w:evenHBand="0" w:firstRowFirstColumn="0" w:firstRowLastColumn="0" w:lastRowFirstColumn="0" w:lastRowLastColumn="0"/>
               <w:rPr>
                 <w:rFonts w:ascii="Courier New" w:hAnsi="Courier New" w:cs="Courier New"/>
@@ -19241,6 +19174,7 @@
           <w:p>
             <w:pPr>
               <w:pStyle w:val="NoSpacing"/>
+              <w:jc w:val="center"/>
               <w:cnfStyle w:val="000000100000" w:firstRow="0" w:lastRow="0" w:firstColumn="0" w:lastColumn="0" w:oddVBand="0" w:evenVBand="0" w:oddHBand="1" w:evenHBand="0" w:firstRowFirstColumn="0" w:firstRowLastColumn="0" w:lastRowFirstColumn="0" w:lastRowLastColumn="0"/>
               <w:rPr>
                 <w:rFonts w:ascii="Courier New" w:hAnsi="Courier New" w:cs="Courier New"/>
@@ -19476,6 +19410,7 @@
           <w:p>
             <w:pPr>
               <w:pStyle w:val="NoSpacing"/>
+              <w:jc w:val="center"/>
               <w:cnfStyle w:val="000000000000" w:firstRow="0" w:lastRow="0" w:firstColumn="0" w:lastColumn="0" w:oddVBand="0" w:evenVBand="0" w:oddHBand="0" w:evenHBand="0" w:firstRowFirstColumn="0" w:firstRowLastColumn="0" w:lastRowFirstColumn="0" w:lastRowLastColumn="0"/>
               <w:rPr>
                 <w:rFonts w:ascii="Courier New" w:hAnsi="Courier New" w:cs="Courier New"/>
@@ -19710,6 +19645,7 @@
           <w:p>
             <w:pPr>
               <w:pStyle w:val="NoSpacing"/>
+              <w:jc w:val="center"/>
               <w:cnfStyle w:val="000000100000" w:firstRow="0" w:lastRow="0" w:firstColumn="0" w:lastColumn="0" w:oddVBand="0" w:evenVBand="0" w:oddHBand="1" w:evenHBand="0" w:firstRowFirstColumn="0" w:firstRowLastColumn="0" w:lastRowFirstColumn="0" w:lastRowLastColumn="0"/>
               <w:rPr>
                 <w:rFonts w:ascii="Courier New" w:hAnsi="Courier New" w:cs="Courier New"/>
@@ -19945,6 +19881,7 @@
           <w:p>
             <w:pPr>
               <w:pStyle w:val="NoSpacing"/>
+              <w:jc w:val="center"/>
               <w:cnfStyle w:val="000000000000" w:firstRow="0" w:lastRow="0" w:firstColumn="0" w:lastColumn="0" w:oddVBand="0" w:evenVBand="0" w:oddHBand="0" w:evenHBand="0" w:firstRowFirstColumn="0" w:firstRowLastColumn="0" w:lastRowFirstColumn="0" w:lastRowLastColumn="0"/>
               <w:rPr>
                 <w:rFonts w:ascii="Courier New" w:hAnsi="Courier New" w:cs="Courier New"/>
@@ -21121,10 +21058,6 @@
 </file>
 
 <file path=customXml/item1.xml><?xml version="1.0" encoding="utf-8"?>
-<b:Sources xmlns:b="http://schemas.openxmlformats.org/officeDocument/2006/bibliography" xmlns="http://schemas.openxmlformats.org/officeDocument/2006/bibliography" SelectedStyle="\APASixthEditionOfficeOnline.xsl" StyleName="APA" Version="6"/>
-</file>
-
-<file path=customXml/item2.xml><?xml version="1.0" encoding="utf-8"?>
 <?mso-contentType ?>
 <FormTemplates xmlns="http://schemas.microsoft.com/sharepoint/v3/contenttype/forms">
   <Display>DocumentLibraryForm</Display>
@@ -21133,13 +21066,11 @@
 </FormTemplates>
 </file>
 
-<file path=customXml/item3.xml><?xml version="1.0" encoding="utf-8"?>
-<p:properties xmlns:p="http://schemas.microsoft.com/office/2006/metadata/properties" xmlns:xsi="http://www.w3.org/2001/XMLSchema-instance" xmlns:pc="http://schemas.microsoft.com/office/infopath/2007/PartnerControls">
-  <documentManagement/>
-</p:properties>
+<file path=customXml/item2.xml><?xml version="1.0" encoding="utf-8"?>
+<b:Sources xmlns:b="http://schemas.openxmlformats.org/officeDocument/2006/bibliography" xmlns="http://schemas.openxmlformats.org/officeDocument/2006/bibliography" SelectedStyle="\APASixthEditionOfficeOnline.xsl" StyleName="APA" Version="6"/>
 </file>
 
-<file path=customXml/item4.xml><?xml version="1.0" encoding="utf-8"?>
+<file path=customXml/item3.xml><?xml version="1.0" encoding="utf-8"?>
 <ct:contentTypeSchema xmlns:ct="http://schemas.microsoft.com/office/2006/metadata/contentType" xmlns:ma="http://schemas.microsoft.com/office/2006/metadata/properties/metaAttributes" ct:_="" ma:_="" ma:contentTypeName="Document" ma:contentTypeID="0x010100AA8BBEE30E123B42B3B2C754DFB0D651" ma:contentTypeVersion="10" ma:contentTypeDescription="Create a new document." ma:contentTypeScope="" ma:versionID="d80c324f23b321aae270f410502c610c">
   <xsd:schema xmlns:xsd="http://www.w3.org/2001/XMLSchema" xmlns:xs="http://www.w3.org/2001/XMLSchema" xmlns:p="http://schemas.microsoft.com/office/2006/metadata/properties" xmlns:ns2="b99c2cd2-ecc4-44cc-af9e-e38e64893b29" targetNamespace="http://schemas.microsoft.com/office/2006/metadata/properties" ma:root="true" ma:fieldsID="c2cca8ef834ed32e46daa3df84a2bc5a" ns2:_="">
     <xsd:import namespace="b99c2cd2-ecc4-44cc-af9e-e38e64893b29"/>
@@ -21323,7 +21254,21 @@
 </ct:contentTypeSchema>
 </file>
 
+<file path=customXml/item4.xml><?xml version="1.0" encoding="utf-8"?>
+<p:properties xmlns:p="http://schemas.microsoft.com/office/2006/metadata/properties" xmlns:xsi="http://www.w3.org/2001/XMLSchema-instance" xmlns:pc="http://schemas.microsoft.com/office/infopath/2007/PartnerControls">
+  <documentManagement/>
+</p:properties>
+</file>
+
 <file path=customXml/itemProps1.xml><?xml version="1.0" encoding="utf-8"?>
+<ds:datastoreItem xmlns:ds="http://schemas.openxmlformats.org/officeDocument/2006/customXml" ds:itemID="{D62467B2-A49A-4364-B776-9C91573718C0}">
+  <ds:schemaRefs>
+    <ds:schemaRef ds:uri="http://schemas.microsoft.com/sharepoint/v3/contenttype/forms"/>
+  </ds:schemaRefs>
+</ds:datastoreItem>
+</file>
+
+<file path=customXml/itemProps2.xml><?xml version="1.0" encoding="utf-8"?>
 <ds:datastoreItem xmlns:ds="http://schemas.openxmlformats.org/officeDocument/2006/customXml" ds:itemID="{C85A849C-BC1C-4DB8-BC43-B717775DB446}">
   <ds:schemaRefs>
     <ds:schemaRef ds:uri="http://schemas.openxmlformats.org/officeDocument/2006/bibliography"/>
@@ -21331,24 +21276,7 @@
 </ds:datastoreItem>
 </file>
 
-<file path=customXml/itemProps2.xml><?xml version="1.0" encoding="utf-8"?>
-<ds:datastoreItem xmlns:ds="http://schemas.openxmlformats.org/officeDocument/2006/customXml" ds:itemID="{D62467B2-A49A-4364-B776-9C91573718C0}">
-  <ds:schemaRefs>
-    <ds:schemaRef ds:uri="http://schemas.microsoft.com/sharepoint/v3/contenttype/forms"/>
-  </ds:schemaRefs>
-</ds:datastoreItem>
-</file>
-
 <file path=customXml/itemProps3.xml><?xml version="1.0" encoding="utf-8"?>
-<ds:datastoreItem xmlns:ds="http://schemas.openxmlformats.org/officeDocument/2006/customXml" ds:itemID="{73A7FD6B-B78E-4D75-9046-9C72D1AA0641}">
-  <ds:schemaRefs>
-    <ds:schemaRef ds:uri="http://schemas.microsoft.com/office/2006/metadata/properties"/>
-    <ds:schemaRef ds:uri="http://schemas.microsoft.com/office/infopath/2007/PartnerControls"/>
-  </ds:schemaRefs>
-</ds:datastoreItem>
-</file>
-
-<file path=customXml/itemProps4.xml><?xml version="1.0" encoding="utf-8"?>
 <ds:datastoreItem xmlns:ds="http://schemas.openxmlformats.org/officeDocument/2006/customXml" ds:itemID="{78FFC918-130F-46A5-8853-8C7866A9B016}">
   <ds:schemaRefs>
     <ds:schemaRef ds:uri="http://schemas.microsoft.com/office/2006/metadata/contentType"/>
@@ -21364,4 +21292,13 @@
     <ds:schemaRef ds:uri="http://schemas.microsoft.com/internal/obd"/>
   </ds:schemaRefs>
 </ds:datastoreItem>
+</file>
+
+<file path=customXml/itemProps4.xml><?xml version="1.0" encoding="utf-8"?>
+<ds:datastoreItem xmlns:ds="http://schemas.openxmlformats.org/officeDocument/2006/customXml" ds:itemID="{73A7FD6B-B78E-4D75-9046-9C72D1AA0641}">
+  <ds:schemaRefs>
+    <ds:schemaRef ds:uri="http://schemas.microsoft.com/office/2006/metadata/properties"/>
+    <ds:schemaRef ds:uri="http://schemas.microsoft.com/office/infopath/2007/PartnerControls"/>
+  </ds:schemaRefs>
+</ds:datastoreItem>
 </file>
</xml_diff>